<commit_message>
feat: added component diagram for ZMQ organisation deployment
</commit_message>
<xml_diff>
--- a/Design document.docx
+++ b/Design document.docx
@@ -314,17 +314,86 @@
     </w:p>
     <w:p>
       <w:pPr>
-        <w:rPr>
-          <w:lang w:val="en-US"/>
-        </w:rPr>
-      </w:pPr>
-      <w:r>
-        <w:rPr>
-          <w:highlight w:val="yellow"/>
-          <w:lang w:val="en-US"/>
-        </w:rPr>
-        <w:t>Diagram Instruction: Create a component diagram showing multiple Flask webapps connected via PUSH/PULL ZMQ sockets. Include HTML clients polling `/update`, and label endpoints like `/message`, `/tower`, and `/update`.</w:t>
-      </w:r>
+        <w:pStyle w:val="Heading3"/>
+        <w:rPr>
+          <w:lang w:val="en-US"/>
+        </w:rPr>
+      </w:pPr>
+      <w:r>
+        <w:rPr>
+          <w:lang w:val="en-US"/>
+        </w:rPr>
+        <w:lastRenderedPageBreak/>
+        <w:t>Component Diagram:</w:t>
+      </w:r>
+    </w:p>
+    <w:p>
+      <w:pPr>
+        <w:rPr>
+          <w:lang w:val="en-US"/>
+        </w:rPr>
+      </w:pPr>
+      <w:r>
+        <w:rPr>
+          <w:noProof/>
+          <w:lang w:val="en-US"/>
+        </w:rPr>
+        <w:drawing>
+          <wp:inline distT="0" distB="0" distL="0" distR="0" wp14:anchorId="4ACED10A" wp14:editId="06959D97">
+            <wp:extent cx="5731510" cy="4916170"/>
+            <wp:effectExtent l="0" t="0" r="2540" b="0"/>
+            <wp:docPr id="184417597" name="Picture 1"/>
+            <wp:cNvGraphicFramePr>
+              <a:graphicFrameLocks xmlns:a="http://schemas.openxmlformats.org/drawingml/2006/main" noChangeAspect="1"/>
+            </wp:cNvGraphicFramePr>
+            <a:graphic xmlns:a="http://schemas.openxmlformats.org/drawingml/2006/main">
+              <a:graphicData uri="http://schemas.openxmlformats.org/drawingml/2006/picture">
+                <pic:pic xmlns:pic="http://schemas.openxmlformats.org/drawingml/2006/picture">
+                  <pic:nvPicPr>
+                    <pic:cNvPr id="184417597" name="Picture 184417597"/>
+                    <pic:cNvPicPr/>
+                  </pic:nvPicPr>
+                  <pic:blipFill>
+                    <a:blip r:embed="rId5">
+                      <a:extLst>
+                        <a:ext uri="{28A0092B-C50C-407E-A947-70E740481C1C}">
+                          <a14:useLocalDpi xmlns:a14="http://schemas.microsoft.com/office/drawing/2010/main" val="0"/>
+                        </a:ext>
+                      </a:extLst>
+                    </a:blip>
+                    <a:stretch>
+                      <a:fillRect/>
+                    </a:stretch>
+                  </pic:blipFill>
+                  <pic:spPr>
+                    <a:xfrm>
+                      <a:off x="0" y="0"/>
+                      <a:ext cx="5731510" cy="4916170"/>
+                    </a:xfrm>
+                    <a:prstGeom prst="rect">
+                      <a:avLst/>
+                    </a:prstGeom>
+                  </pic:spPr>
+                </pic:pic>
+              </a:graphicData>
+            </a:graphic>
+          </wp:inline>
+        </w:drawing>
+      </w:r>
+    </w:p>
+    <w:p>
+      <w:pPr>
+        <w:rPr>
+          <w:lang w:val="en-US"/>
+        </w:rPr>
+      </w:pPr>
+    </w:p>
+    <w:p>
+      <w:pPr>
+        <w:rPr>
+          <w:lang w:val="en-US"/>
+        </w:rPr>
+      </w:pPr>
     </w:p>
     <w:p>
       <w:pPr>
@@ -545,7 +614,6 @@
         <w:rPr>
           <w:lang w:val="en-US"/>
         </w:rPr>
-        <w:lastRenderedPageBreak/>
         <w:t>Limitations:</w:t>
       </w:r>
     </w:p>
@@ -576,19 +644,7 @@
         <w:rPr>
           <w:lang w:val="en-US"/>
         </w:rPr>
-        <w:t xml:space="preserve"> </w:t>
-      </w:r>
-      <w:r>
-        <w:rPr>
-          <w:lang w:val="en-US"/>
-        </w:rPr>
-        <w:t>requires</w:t>
-      </w:r>
-      <w:r>
-        <w:rPr>
-          <w:lang w:val="en-US"/>
-        </w:rPr>
-        <w:t xml:space="preserve"> a running Zookeeper cluster.</w:t>
+        <w:t xml:space="preserve"> requires a running Zookeeper cluster.</w:t>
       </w:r>
     </w:p>
     <w:p>
@@ -727,27 +783,13 @@
         </w:rPr>
         <w:t xml:space="preserve"> The diagrams in this document are created with instructions from ChatGPT(</w:t>
       </w:r>
-      <w:hyperlink r:id="rId5" w:history="1">
+      <w:hyperlink r:id="rId6" w:history="1">
         <w:r>
           <w:rPr>
             <w:rStyle w:val="Hyperlink"/>
             <w:lang w:val="en-US"/>
           </w:rPr>
-          <w:t>https://chatgpt.com/share/6821e92b-f72c-800c-</w:t>
-        </w:r>
-        <w:r>
-          <w:rPr>
-            <w:rStyle w:val="Hyperlink"/>
-            <w:lang w:val="en-US"/>
-          </w:rPr>
-          <w:t>b</w:t>
-        </w:r>
-        <w:r>
-          <w:rPr>
-            <w:rStyle w:val="Hyperlink"/>
-            <w:lang w:val="en-US"/>
-          </w:rPr>
-          <w:t>927-847c57724f00</w:t>
+          <w:t>https://chatgpt.com/share/6821e92b-f72c-800c-b927-847c57724f00</w:t>
         </w:r>
       </w:hyperlink>
       <w:r>
@@ -1838,6 +1880,7 @@
   <w:style w:type="character" w:default="1" w:styleId="DefaultParagraphFont">
     <w:name w:val="Default Paragraph Font"/>
     <w:uiPriority w:val="1"/>
+    <w:semiHidden/>
     <w:unhideWhenUsed/>
   </w:style>
   <w:style w:type="table" w:default="1" w:styleId="TableNormal">

</xml_diff>

<commit_message>
feat: added high-level architecture diagram for Zookeeper coordinated deployment
</commit_message>
<xml_diff>
--- a/Design document.docx
+++ b/Design document.docx
@@ -707,49 +707,103 @@
     </w:p>
     <w:p>
       <w:pPr>
-        <w:rPr>
-          <w:lang w:val="en-US"/>
-        </w:rPr>
-      </w:pPr>
-      <w:r>
-        <w:rPr>
-          <w:highlight w:val="yellow"/>
-          <w:lang w:val="en-US"/>
-        </w:rPr>
-        <w:t xml:space="preserve">Diagram Instruction: Draw a high-level architecture showing multiple webapps connected to a central Zookeeper cluster. Label </w:t>
-      </w:r>
-      <w:proofErr w:type="spellStart"/>
-      <w:r>
-        <w:rPr>
-          <w:highlight w:val="yellow"/>
-          <w:lang w:val="en-US"/>
-        </w:rPr>
-        <w:t>znodes</w:t>
-      </w:r>
-      <w:proofErr w:type="spellEnd"/>
-      <w:r>
-        <w:rPr>
-          <w:highlight w:val="yellow"/>
-          <w:lang w:val="en-US"/>
-        </w:rPr>
-        <w:t xml:space="preserve"> such as `/chat`, `/tower`, `/leader`. Indicate how </w:t>
-      </w:r>
-      <w:proofErr w:type="gramStart"/>
-      <w:r>
-        <w:rPr>
-          <w:highlight w:val="yellow"/>
-          <w:lang w:val="en-US"/>
-        </w:rPr>
-        <w:t>leader</w:t>
-      </w:r>
-      <w:proofErr w:type="gramEnd"/>
-      <w:r>
-        <w:rPr>
-          <w:highlight w:val="yellow"/>
-          <w:lang w:val="en-US"/>
-        </w:rPr>
-        <w:t xml:space="preserve"> election works and how clients receive updates via watches.</w:t>
-      </w:r>
+        <w:pStyle w:val="ListParagraph"/>
+        <w:numPr>
+          <w:ilvl w:val="0"/>
+          <w:numId w:val="4"/>
+        </w:numPr>
+        <w:rPr>
+          <w:lang w:val="en-US"/>
+        </w:rPr>
+      </w:pPr>
+    </w:p>
+    <w:p>
+      <w:pPr>
+        <w:pStyle w:val="Heading3"/>
+        <w:rPr>
+          <w:lang w:val="en-US"/>
+        </w:rPr>
+      </w:pPr>
+      <w:r>
+        <w:rPr>
+          <w:lang w:val="en-US"/>
+        </w:rPr>
+        <w:t>High-Level Architecture Diagram</w:t>
+      </w:r>
+      <w:r>
+        <w:rPr>
+          <w:lang w:val="en-US"/>
+        </w:rPr>
+        <w:t>:</w:t>
+      </w:r>
+    </w:p>
+    <w:p>
+      <w:pPr>
+        <w:rPr>
+          <w:lang w:val="en-US"/>
+        </w:rPr>
+      </w:pPr>
+    </w:p>
+    <w:p>
+      <w:pPr>
+        <w:rPr>
+          <w:lang w:val="en-US"/>
+        </w:rPr>
+      </w:pPr>
+      <w:r>
+        <w:rPr>
+          <w:noProof/>
+          <w:lang w:val="en-US"/>
+        </w:rPr>
+        <w:drawing>
+          <wp:inline distT="0" distB="0" distL="0" distR="0" wp14:anchorId="2B27F567" wp14:editId="63286758">
+            <wp:extent cx="5731510" cy="4101465"/>
+            <wp:effectExtent l="0" t="0" r="2540" b="0"/>
+            <wp:docPr id="1864625200" name="Picture 1"/>
+            <wp:cNvGraphicFramePr>
+              <a:graphicFrameLocks xmlns:a="http://schemas.openxmlformats.org/drawingml/2006/main" noChangeAspect="1"/>
+            </wp:cNvGraphicFramePr>
+            <a:graphic xmlns:a="http://schemas.openxmlformats.org/drawingml/2006/main">
+              <a:graphicData uri="http://schemas.openxmlformats.org/drawingml/2006/picture">
+                <pic:pic xmlns:pic="http://schemas.openxmlformats.org/drawingml/2006/picture">
+                  <pic:nvPicPr>
+                    <pic:cNvPr id="1864625200" name="Picture 1864625200"/>
+                    <pic:cNvPicPr/>
+                  </pic:nvPicPr>
+                  <pic:blipFill>
+                    <a:blip r:embed="rId6" cstate="print">
+                      <a:extLst>
+                        <a:ext uri="{28A0092B-C50C-407E-A947-70E740481C1C}">
+                          <a14:useLocalDpi xmlns:a14="http://schemas.microsoft.com/office/drawing/2010/main" val="0"/>
+                        </a:ext>
+                      </a:extLst>
+                    </a:blip>
+                    <a:stretch>
+                      <a:fillRect/>
+                    </a:stretch>
+                  </pic:blipFill>
+                  <pic:spPr>
+                    <a:xfrm>
+                      <a:off x="0" y="0"/>
+                      <a:ext cx="5731510" cy="4101465"/>
+                    </a:xfrm>
+                    <a:prstGeom prst="rect">
+                      <a:avLst/>
+                    </a:prstGeom>
+                  </pic:spPr>
+                </pic:pic>
+              </a:graphicData>
+            </a:graphic>
+          </wp:inline>
+        </w:drawing>
+      </w:r>
+    </w:p>
+    <w:p>
+      <w:pPr>
+        <w:rPr>
+          <w:lang w:val="en-US"/>
+        </w:rPr>
+      </w:pPr>
     </w:p>
     <w:p>
       <w:pPr>
@@ -783,7 +837,7 @@
         </w:rPr>
         <w:t xml:space="preserve"> The diagrams in this document are created with instructions from ChatGPT(</w:t>
       </w:r>
-      <w:hyperlink r:id="rId6" w:history="1">
+      <w:hyperlink r:id="rId7" w:history="1">
         <w:r>
           <w:rPr>
             <w:rStyle w:val="Hyperlink"/>

</xml_diff>

<commit_message>
feat: added supporting explanation for both diagrams
</commit_message>
<xml_diff>
--- a/Design document.docx
+++ b/Design document.docx
@@ -13,62 +13,20 @@
         <w:rPr>
           <w:lang w:val="en-US"/>
         </w:rPr>
-        <w:t xml:space="preserve">Design – </w:t>
-      </w:r>
-      <w:proofErr w:type="spellStart"/>
-      <w:r>
-        <w:rPr>
-          <w:lang w:val="en-US"/>
-        </w:rPr>
-        <w:t>coPlay</w:t>
-      </w:r>
-      <w:proofErr w:type="spellEnd"/>
-      <w:r>
-        <w:rPr>
-          <w:lang w:val="en-US"/>
-        </w:rPr>
-        <w:t xml:space="preserve"> Distributed System</w:t>
-      </w:r>
-    </w:p>
-    <w:p>
-      <w:pPr>
-        <w:rPr>
-          <w:lang w:val="en-US"/>
-        </w:rPr>
-      </w:pPr>
-      <w:r>
-        <w:rPr>
-          <w:lang w:val="en-US"/>
-        </w:rPr>
-        <w:t xml:space="preserve">This document outlines two architectural designs for the </w:t>
-      </w:r>
-      <w:proofErr w:type="spellStart"/>
-      <w:r>
-        <w:rPr>
-          <w:lang w:val="en-US"/>
-        </w:rPr>
-        <w:t>coPlay</w:t>
-      </w:r>
-      <w:proofErr w:type="spellEnd"/>
-      <w:r>
-        <w:rPr>
-          <w:lang w:val="en-US"/>
-        </w:rPr>
-        <w:t xml:space="preserve"> distributed system, addressing two distinct deployment scenarios. The first design targets a LAN-based </w:t>
-      </w:r>
-      <w:proofErr w:type="spellStart"/>
-      <w:r>
-        <w:rPr>
-          <w:lang w:val="en-US"/>
-        </w:rPr>
-        <w:t>organisation</w:t>
-      </w:r>
-      <w:proofErr w:type="spellEnd"/>
-      <w:r>
-        <w:rPr>
-          <w:lang w:val="en-US"/>
-        </w:rPr>
-        <w:t xml:space="preserve"> with 100 users using ZMQ for peer-to-peer communication. The second design targets a globally distributed deployment with 1 billion users, using Zookeeper to coordinate distributed webapp clients.</w:t>
+        <w:t>Design – coPlay Distributed System</w:t>
+      </w:r>
+    </w:p>
+    <w:p>
+      <w:pPr>
+        <w:rPr>
+          <w:lang w:val="en-US"/>
+        </w:rPr>
+      </w:pPr>
+      <w:r>
+        <w:rPr>
+          <w:lang w:val="en-US"/>
+        </w:rPr>
+        <w:t>This document outlines two architectural designs for the coPlay distributed system, addressing two distinct deployment scenarios. The first design targets a LAN-based organisation with 100 users using ZMQ for peer-to-peer communication. The second design targets a globally distributed deployment with 1 billion users, using Zookeeper to coordinate distributed webapp clients.</w:t>
       </w:r>
     </w:p>
     <w:p>
@@ -82,48 +40,20 @@
         <w:rPr>
           <w:lang w:val="en-US"/>
         </w:rPr>
-        <w:t xml:space="preserve">1. Design for </w:t>
-      </w:r>
-      <w:proofErr w:type="spellStart"/>
-      <w:r>
-        <w:rPr>
-          <w:lang w:val="en-US"/>
-        </w:rPr>
-        <w:t>Organisation</w:t>
-      </w:r>
-      <w:proofErr w:type="spellEnd"/>
-      <w:r>
-        <w:rPr>
-          <w:lang w:val="en-US"/>
-        </w:rPr>
-        <w:t xml:space="preserve"> Deployment (ZMQ Peer-to-Peer)</w:t>
-      </w:r>
-    </w:p>
-    <w:p>
-      <w:pPr>
-        <w:rPr>
-          <w:lang w:val="en-US"/>
-        </w:rPr>
-      </w:pPr>
-      <w:r>
-        <w:rPr>
-          <w:lang w:val="en-US"/>
-        </w:rPr>
-        <w:t xml:space="preserve">This design uses Python Flask web applications communicating over </w:t>
-      </w:r>
-      <w:proofErr w:type="spellStart"/>
-      <w:r>
-        <w:rPr>
-          <w:lang w:val="en-US"/>
-        </w:rPr>
-        <w:t>ZeroMQ</w:t>
-      </w:r>
-      <w:proofErr w:type="spellEnd"/>
-      <w:r>
-        <w:rPr>
-          <w:lang w:val="en-US"/>
-        </w:rPr>
-        <w:t xml:space="preserve"> (ZMQ) sockets in a peer-to-peer topology. Each instance runs independently, binds to a PULL socket, and connects to all others via PUSH sockets.</w:t>
+        <w:t>1. Design for Organisation Deployment (ZMQ Peer-to-Peer)</w:t>
+      </w:r>
+    </w:p>
+    <w:p>
+      <w:pPr>
+        <w:rPr>
+          <w:lang w:val="en-US"/>
+        </w:rPr>
+      </w:pPr>
+      <w:r>
+        <w:rPr>
+          <w:lang w:val="en-US"/>
+        </w:rPr>
+        <w:t>This design uses Python Flask web applications communicating over ZeroMQ (ZMQ) sockets in a peer-to-peer topology. Each instance runs independently, binds to a PULL socket, and connects to all others via PUSH sockets.</w:t>
       </w:r>
     </w:p>
     <w:p>
@@ -277,21 +207,7 @@
         <w:rPr>
           <w:lang w:val="en-US"/>
         </w:rPr>
-        <w:t xml:space="preserve">No global coordination or persistent state in </w:t>
-      </w:r>
-      <w:proofErr w:type="gramStart"/>
-      <w:r>
-        <w:rPr>
-          <w:lang w:val="en-US"/>
-        </w:rPr>
-        <w:t>event</w:t>
-      </w:r>
-      <w:proofErr w:type="gramEnd"/>
-      <w:r>
-        <w:rPr>
-          <w:lang w:val="en-US"/>
-        </w:rPr>
-        <w:t xml:space="preserve"> of crashes.</w:t>
+        <w:t>No global coordination or persistent state in event of crashes.</w:t>
       </w:r>
     </w:p>
     <w:p>
@@ -323,21 +239,41 @@
         <w:rPr>
           <w:lang w:val="en-US"/>
         </w:rPr>
+        <w:t>Component Diagram:</w:t>
+      </w:r>
+    </w:p>
+    <w:p>
+      <w:pPr>
+        <w:rPr>
+          <w:lang w:val="en-US"/>
+        </w:rPr>
+      </w:pPr>
+      <w:r>
+        <w:rPr>
+          <w:lang w:val="en-US"/>
+        </w:rPr>
+        <w:t>The coPlay distributed system's Organization Deployment architecture is illustrated in the component diagram below.</w:t>
+      </w:r>
+    </w:p>
+    <w:p>
+      <w:pPr>
+        <w:rPr>
+          <w:lang w:val="en-US"/>
+        </w:rPr>
+      </w:pPr>
+    </w:p>
+    <w:p>
+      <w:pPr>
+        <w:rPr>
+          <w:lang w:val="en-US"/>
+        </w:rPr>
+      </w:pPr>
+      <w:r>
+        <w:rPr>
+          <w:noProof/>
+          <w:lang w:val="en-US"/>
+        </w:rPr>
         <w:lastRenderedPageBreak/>
-        <w:t>Component Diagram:</w:t>
-      </w:r>
-    </w:p>
-    <w:p>
-      <w:pPr>
-        <w:rPr>
-          <w:lang w:val="en-US"/>
-        </w:rPr>
-      </w:pPr>
-      <w:r>
-        <w:rPr>
-          <w:noProof/>
-          <w:lang w:val="en-US"/>
-        </w:rPr>
         <w:drawing>
           <wp:inline distT="0" distB="0" distL="0" distR="0" wp14:anchorId="4ACED10A" wp14:editId="06959D97">
             <wp:extent cx="5731510" cy="4916170"/>
@@ -394,6 +330,255 @@
           <w:lang w:val="en-US"/>
         </w:rPr>
       </w:pPr>
+      <w:r>
+        <w:rPr>
+          <w:lang w:val="en-US"/>
+        </w:rPr>
+        <w:t>Each WebApp node (Node A, Node B, and Node C) is a distinct Flask server that communicates over ZeroMQ (ZMQ) in this peer-to-peer communication model architecture. Every node has the following:</w:t>
+      </w:r>
+    </w:p>
+    <w:p>
+      <w:pPr>
+        <w:pStyle w:val="ListParagraph"/>
+        <w:numPr>
+          <w:ilvl w:val="0"/>
+          <w:numId w:val="5"/>
+        </w:numPr>
+        <w:rPr>
+          <w:lang w:val="en-US"/>
+        </w:rPr>
+      </w:pPr>
+      <w:r>
+        <w:rPr>
+          <w:lang w:val="en-US"/>
+        </w:rPr>
+        <w:t>PULL Sockets: For receiving messages from other nodes.</w:t>
+      </w:r>
+    </w:p>
+    <w:p>
+      <w:pPr>
+        <w:pStyle w:val="ListParagraph"/>
+        <w:numPr>
+          <w:ilvl w:val="0"/>
+          <w:numId w:val="5"/>
+        </w:numPr>
+        <w:rPr>
+          <w:lang w:val="en-US"/>
+        </w:rPr>
+      </w:pPr>
+      <w:r>
+        <w:rPr>
+          <w:lang w:val="en-US"/>
+        </w:rPr>
+        <w:t>PUSH Sockets: For sending messages to the other two nodes.</w:t>
+      </w:r>
+    </w:p>
+    <w:p>
+      <w:pPr>
+        <w:pStyle w:val="ListParagraph"/>
+        <w:numPr>
+          <w:ilvl w:val="0"/>
+          <w:numId w:val="5"/>
+        </w:numPr>
+        <w:rPr>
+          <w:lang w:val="en-US"/>
+        </w:rPr>
+      </w:pPr>
+      <w:r>
+        <w:rPr>
+          <w:lang w:val="en-US"/>
+        </w:rPr>
+        <w:t>Endpoints: To handle client requests, including:</w:t>
+      </w:r>
+    </w:p>
+    <w:p>
+      <w:pPr>
+        <w:pStyle w:val="ListParagraph"/>
+        <w:numPr>
+          <w:ilvl w:val="0"/>
+          <w:numId w:val="5"/>
+        </w:numPr>
+        <w:rPr>
+          <w:lang w:val="en-US"/>
+        </w:rPr>
+      </w:pPr>
+      <w:r>
+        <w:rPr>
+          <w:lang w:val="en-US"/>
+        </w:rPr>
+        <w:t>/ (Main Page)</w:t>
+      </w:r>
+    </w:p>
+    <w:p>
+      <w:pPr>
+        <w:pStyle w:val="ListParagraph"/>
+        <w:numPr>
+          <w:ilvl w:val="0"/>
+          <w:numId w:val="5"/>
+        </w:numPr>
+        <w:rPr>
+          <w:lang w:val="en-US"/>
+        </w:rPr>
+      </w:pPr>
+      <w:r>
+        <w:rPr>
+          <w:lang w:val="en-US"/>
+        </w:rPr>
+        <w:t>/message (Chat Messages)</w:t>
+      </w:r>
+    </w:p>
+    <w:p>
+      <w:pPr>
+        <w:pStyle w:val="ListParagraph"/>
+        <w:numPr>
+          <w:ilvl w:val="0"/>
+          <w:numId w:val="5"/>
+        </w:numPr>
+        <w:rPr>
+          <w:lang w:val="en-US"/>
+        </w:rPr>
+      </w:pPr>
+      <w:r>
+        <w:rPr>
+          <w:lang w:val="en-US"/>
+        </w:rPr>
+        <w:t>/tower (Tower Moves)</w:t>
+      </w:r>
+    </w:p>
+    <w:p>
+      <w:pPr>
+        <w:pStyle w:val="ListParagraph"/>
+        <w:numPr>
+          <w:ilvl w:val="0"/>
+          <w:numId w:val="5"/>
+        </w:numPr>
+        <w:rPr>
+          <w:lang w:val="en-US"/>
+        </w:rPr>
+      </w:pPr>
+      <w:r>
+        <w:rPr>
+          <w:lang w:val="en-US"/>
+        </w:rPr>
+        <w:t>/update (Polling for Updates)</w:t>
+      </w:r>
+    </w:p>
+    <w:p>
+      <w:pPr>
+        <w:pStyle w:val="ListParagraph"/>
+        <w:numPr>
+          <w:ilvl w:val="0"/>
+          <w:numId w:val="5"/>
+        </w:numPr>
+        <w:rPr>
+          <w:lang w:val="en-US"/>
+        </w:rPr>
+      </w:pPr>
+      <w:r>
+        <w:rPr>
+          <w:lang w:val="en-US"/>
+        </w:rPr>
+        <w:t>/shutdown (Optional, for testing)</w:t>
+      </w:r>
+    </w:p>
+    <w:p>
+      <w:pPr>
+        <w:rPr>
+          <w:b/>
+          <w:bCs/>
+          <w:lang w:val="en-US"/>
+        </w:rPr>
+      </w:pPr>
+      <w:r>
+        <w:rPr>
+          <w:b/>
+          <w:bCs/>
+          <w:lang w:val="en-US"/>
+        </w:rPr>
+        <w:t>Data Flow:</w:t>
+      </w:r>
+    </w:p>
+    <w:p>
+      <w:pPr>
+        <w:pStyle w:val="ListParagraph"/>
+        <w:numPr>
+          <w:ilvl w:val="0"/>
+          <w:numId w:val="6"/>
+        </w:numPr>
+        <w:rPr>
+          <w:lang w:val="en-US"/>
+        </w:rPr>
+      </w:pPr>
+      <w:r>
+        <w:rPr>
+          <w:lang w:val="en-US"/>
+        </w:rPr>
+        <w:t>Incoming Messages: Every node uses its PULL socket to receive messages.</w:t>
+      </w:r>
+    </w:p>
+    <w:p>
+      <w:pPr>
+        <w:pStyle w:val="ListParagraph"/>
+        <w:numPr>
+          <w:ilvl w:val="0"/>
+          <w:numId w:val="6"/>
+        </w:numPr>
+        <w:rPr>
+          <w:lang w:val="en-US"/>
+        </w:rPr>
+      </w:pPr>
+      <w:r>
+        <w:rPr>
+          <w:lang w:val="en-US"/>
+        </w:rPr>
+        <w:t>Outgoing Messages: Using PUSH sockets, each node communicates with the other two nodes.</w:t>
+      </w:r>
+    </w:p>
+    <w:p>
+      <w:pPr>
+        <w:pStyle w:val="ListParagraph"/>
+        <w:numPr>
+          <w:ilvl w:val="0"/>
+          <w:numId w:val="6"/>
+        </w:numPr>
+        <w:rPr>
+          <w:lang w:val="en-US"/>
+        </w:rPr>
+      </w:pPr>
+      <w:r>
+        <w:rPr>
+          <w:lang w:val="en-US"/>
+        </w:rPr>
+        <w:t>Client Polling: In order to obtain real-time changes, clients frequently request the /update endpoint.</w:t>
+      </w:r>
+    </w:p>
+    <w:p>
+      <w:pPr>
+        <w:rPr>
+          <w:lang w:val="en-US"/>
+        </w:rPr>
+      </w:pPr>
+      <w:r>
+        <w:rPr>
+          <w:lang w:val="en-US"/>
+        </w:rPr>
+        <w:lastRenderedPageBreak/>
+        <w:t>This architecture supports 100 users and guarantees scalability and fault tolerance in a LAN-based environment.</w:t>
+      </w:r>
+    </w:p>
+    <w:p>
+      <w:pPr>
+        <w:rPr>
+          <w:lang w:val="en-US"/>
+        </w:rPr>
+      </w:pPr>
+    </w:p>
+    <w:p>
+      <w:pPr>
+        <w:rPr>
+          <w:lang w:val="en-US"/>
+        </w:rPr>
+      </w:pPr>
     </w:p>
     <w:p>
       <w:pPr>
@@ -419,21 +604,7 @@
         <w:rPr>
           <w:lang w:val="en-US"/>
         </w:rPr>
-        <w:t xml:space="preserve">This design introduces Apache Zookeeper as a coordination layer for webapps. Each app becomes a Zookeeper client and uses </w:t>
-      </w:r>
-      <w:proofErr w:type="spellStart"/>
-      <w:r>
-        <w:rPr>
-          <w:lang w:val="en-US"/>
-        </w:rPr>
-        <w:t>znodes</w:t>
-      </w:r>
-      <w:proofErr w:type="spellEnd"/>
-      <w:r>
-        <w:rPr>
-          <w:lang w:val="en-US"/>
-        </w:rPr>
-        <w:t xml:space="preserve"> to register, watch, and broadcast state changes. Zookeeper ensures fault-tolerant coordination at scale.</w:t>
+        <w:t>This design introduces Apache Zookeeper as a coordination layer for webapps. Each app becomes a Zookeeper client and uses znodes to register, watch, and broadcast state changes. Zookeeper ensures fault-tolerant coordination at scale.</w:t>
       </w:r>
     </w:p>
     <w:p>
@@ -465,21 +636,7 @@
         <w:rPr>
           <w:lang w:val="en-US"/>
         </w:rPr>
-        <w:t xml:space="preserve">Webapps register with Zookeeper and use ephemeral </w:t>
-      </w:r>
-      <w:proofErr w:type="spellStart"/>
-      <w:r>
-        <w:rPr>
-          <w:lang w:val="en-US"/>
-        </w:rPr>
-        <w:t>znodes</w:t>
-      </w:r>
-      <w:proofErr w:type="spellEnd"/>
-      <w:r>
-        <w:rPr>
-          <w:lang w:val="en-US"/>
-        </w:rPr>
-        <w:t xml:space="preserve"> to track session status.</w:t>
+        <w:t>Webapps register with Zookeeper and use ephemeral znodes to track session status.</w:t>
       </w:r>
     </w:p>
     <w:p>
@@ -515,21 +672,7 @@
         <w:rPr>
           <w:lang w:val="en-US"/>
         </w:rPr>
-        <w:t xml:space="preserve">Clients watch </w:t>
-      </w:r>
-      <w:proofErr w:type="spellStart"/>
-      <w:r>
-        <w:rPr>
-          <w:lang w:val="en-US"/>
-        </w:rPr>
-        <w:t>znode</w:t>
-      </w:r>
-      <w:proofErr w:type="spellEnd"/>
-      <w:r>
-        <w:rPr>
-          <w:lang w:val="en-US"/>
-        </w:rPr>
-        <w:t xml:space="preserve"> paths for changes to reduce polling overhead.</w:t>
+        <w:t>Clients watch znode paths for changes to reduce polling overhead.</w:t>
       </w:r>
     </w:p>
     <w:p>
@@ -547,21 +690,7 @@
         <w:rPr>
           <w:lang w:val="en-US"/>
         </w:rPr>
-        <w:t xml:space="preserve">Tower moves and chat messages are posted as </w:t>
-      </w:r>
-      <w:proofErr w:type="spellStart"/>
-      <w:r>
-        <w:rPr>
-          <w:lang w:val="en-US"/>
-        </w:rPr>
-        <w:t>znode</w:t>
-      </w:r>
-      <w:proofErr w:type="spellEnd"/>
-      <w:r>
-        <w:rPr>
-          <w:lang w:val="en-US"/>
-        </w:rPr>
-        <w:t xml:space="preserve"> updates (JSON blobs).</w:t>
+        <w:t>Tower moves and chat messages are posted as znode updates (JSON blobs).</w:t>
       </w:r>
     </w:p>
     <w:p>
@@ -658,19 +787,11 @@
           <w:lang w:val="en-US"/>
         </w:rPr>
       </w:pPr>
-      <w:proofErr w:type="gramStart"/>
-      <w:r>
-        <w:rPr>
-          <w:lang w:val="en-US"/>
-        </w:rPr>
-        <w:t>Single-point</w:t>
-      </w:r>
-      <w:proofErr w:type="gramEnd"/>
-      <w:r>
-        <w:rPr>
-          <w:lang w:val="en-US"/>
-        </w:rPr>
-        <w:t xml:space="preserve"> of failure unless Zookeeper ensemble is replicated.</w:t>
+      <w:r>
+        <w:rPr>
+          <w:lang w:val="en-US"/>
+        </w:rPr>
+        <w:t>Single-point of failure unless Zookeeper ensemble is replicated.</w:t>
       </w:r>
     </w:p>
     <w:p>
@@ -688,21 +809,7 @@
         <w:rPr>
           <w:lang w:val="en-US"/>
         </w:rPr>
-        <w:t xml:space="preserve">Slight delay in reflecting state due to </w:t>
-      </w:r>
-      <w:proofErr w:type="spellStart"/>
-      <w:r>
-        <w:rPr>
-          <w:lang w:val="en-US"/>
-        </w:rPr>
-        <w:t>znode</w:t>
-      </w:r>
-      <w:proofErr w:type="spellEnd"/>
-      <w:r>
-        <w:rPr>
-          <w:lang w:val="en-US"/>
-        </w:rPr>
-        <w:t xml:space="preserve"> creation latency.</w:t>
+        <w:t>Slight delay in reflecting state due to znode creation latency.</w:t>
       </w:r>
     </w:p>
     <w:p>
@@ -743,6 +850,12 @@
           <w:lang w:val="en-US"/>
         </w:rPr>
       </w:pPr>
+      <w:r>
+        <w:rPr>
+          <w:lang w:val="en-US"/>
+        </w:rPr>
+        <w:t>This architecture allows the system to extend beyond local networks and manage worldwide deployments by integrating Zookeeper as a central coordinating layer. Each WebApp node (Node A, Node B, and Node C) connects to the Zookeeper Cluster for leader election and state synchronization.</w:t>
+      </w:r>
     </w:p>
     <w:p>
       <w:pPr>
@@ -755,6 +868,7 @@
           <w:noProof/>
           <w:lang w:val="en-US"/>
         </w:rPr>
+        <w:lastRenderedPageBreak/>
         <w:drawing>
           <wp:inline distT="0" distB="0" distL="0" distR="0" wp14:anchorId="2B27F567" wp14:editId="63286758">
             <wp:extent cx="5731510" cy="4101465"/>
@@ -807,6 +921,294 @@
     </w:p>
     <w:p>
       <w:pPr>
+        <w:rPr>
+          <w:lang w:val="en-US"/>
+        </w:rPr>
+      </w:pPr>
+      <w:r>
+        <w:rPr>
+          <w:lang w:val="en-US"/>
+        </w:rPr>
+        <w:t>Important Elements:</w:t>
+      </w:r>
+    </w:p>
+    <w:p>
+      <w:pPr>
+        <w:pStyle w:val="ListParagraph"/>
+        <w:numPr>
+          <w:ilvl w:val="0"/>
+          <w:numId w:val="7"/>
+        </w:numPr>
+        <w:rPr>
+          <w:lang w:val="en-US"/>
+        </w:rPr>
+      </w:pPr>
+      <w:r>
+        <w:rPr>
+          <w:b/>
+          <w:bCs/>
+          <w:lang w:val="en-US"/>
+        </w:rPr>
+        <w:t>Zookeeper Cluster:</w:t>
+      </w:r>
+      <w:r>
+        <w:rPr>
+          <w:lang w:val="en-US"/>
+        </w:rPr>
+        <w:t xml:space="preserve"> The main core for managing znodes for message broadcasting, leader election, and session management.</w:t>
+      </w:r>
+    </w:p>
+    <w:p>
+      <w:pPr>
+        <w:pStyle w:val="ListParagraph"/>
+        <w:numPr>
+          <w:ilvl w:val="0"/>
+          <w:numId w:val="7"/>
+        </w:numPr>
+        <w:rPr>
+          <w:lang w:val="en-US"/>
+        </w:rPr>
+      </w:pPr>
+      <w:r>
+        <w:rPr>
+          <w:b/>
+          <w:bCs/>
+          <w:lang w:val="en-US"/>
+        </w:rPr>
+        <w:t>WebApp Nodes (Nodes A, B, and C)</w:t>
+      </w:r>
+      <w:r>
+        <w:rPr>
+          <w:lang w:val="en-US"/>
+        </w:rPr>
+        <w:t xml:space="preserve"> are separate Flask web apps that link to the Zookeeper cluster in order to coordinate in real time.</w:t>
+      </w:r>
+    </w:p>
+    <w:p>
+      <w:pPr>
+        <w:pStyle w:val="ListParagraph"/>
+        <w:numPr>
+          <w:ilvl w:val="0"/>
+          <w:numId w:val="7"/>
+        </w:numPr>
+        <w:rPr>
+          <w:lang w:val="en-US"/>
+        </w:rPr>
+      </w:pPr>
+      <w:r>
+        <w:rPr>
+          <w:b/>
+          <w:bCs/>
+          <w:lang w:val="en-US"/>
+        </w:rPr>
+        <w:t>Znodes:</w:t>
+      </w:r>
+      <w:r>
+        <w:rPr>
+          <w:lang w:val="en-US"/>
+        </w:rPr>
+        <w:t xml:space="preserve"> Key information sources for monitoring and disseminating state changes</w:t>
+      </w:r>
+    </w:p>
+    <w:p>
+      <w:pPr>
+        <w:pStyle w:val="ListParagraph"/>
+        <w:numPr>
+          <w:ilvl w:val="0"/>
+          <w:numId w:val="7"/>
+        </w:numPr>
+        <w:rPr>
+          <w:lang w:val="en-US"/>
+        </w:rPr>
+      </w:pPr>
+      <w:r>
+        <w:rPr>
+          <w:b/>
+          <w:bCs/>
+          <w:lang w:val="en-US"/>
+        </w:rPr>
+        <w:t>/chat</w:t>
+      </w:r>
+      <w:r>
+        <w:rPr>
+          <w:lang w:val="en-US"/>
+        </w:rPr>
+        <w:t>: Used to distribute chat messages and manage sessions.</w:t>
+      </w:r>
+    </w:p>
+    <w:p>
+      <w:pPr>
+        <w:pStyle w:val="ListParagraph"/>
+        <w:numPr>
+          <w:ilvl w:val="0"/>
+          <w:numId w:val="7"/>
+        </w:numPr>
+        <w:rPr>
+          <w:lang w:val="en-US"/>
+        </w:rPr>
+      </w:pPr>
+      <w:r>
+        <w:rPr>
+          <w:b/>
+          <w:bCs/>
+          <w:lang w:val="en-US"/>
+        </w:rPr>
+        <w:t>/tower:</w:t>
+      </w:r>
+      <w:r>
+        <w:rPr>
+          <w:lang w:val="en-US"/>
+        </w:rPr>
+        <w:t xml:space="preserve"> For game state updates and tower movement tracking.</w:t>
+      </w:r>
+    </w:p>
+    <w:p>
+      <w:pPr>
+        <w:pStyle w:val="ListParagraph"/>
+        <w:numPr>
+          <w:ilvl w:val="0"/>
+          <w:numId w:val="7"/>
+        </w:numPr>
+        <w:rPr>
+          <w:lang w:val="en-US"/>
+        </w:rPr>
+      </w:pPr>
+      <w:r>
+        <w:rPr>
+          <w:b/>
+          <w:bCs/>
+          <w:lang w:val="en-US"/>
+        </w:rPr>
+        <w:t>/leader:</w:t>
+      </w:r>
+      <w:r>
+        <w:rPr>
+          <w:lang w:val="en-US"/>
+        </w:rPr>
+        <w:t xml:space="preserve"> Used to elect a leader, enabling one node to assume command of important tasks.</w:t>
+      </w:r>
+    </w:p>
+    <w:p>
+      <w:pPr>
+        <w:rPr>
+          <w:lang w:val="en-US"/>
+        </w:rPr>
+      </w:pPr>
+      <w:r>
+        <w:rPr>
+          <w:lang w:val="en-US"/>
+        </w:rPr>
+        <w:t>Data Flow:</w:t>
+      </w:r>
+    </w:p>
+    <w:p>
+      <w:pPr>
+        <w:pStyle w:val="ListParagraph"/>
+        <w:numPr>
+          <w:ilvl w:val="0"/>
+          <w:numId w:val="8"/>
+        </w:numPr>
+        <w:rPr>
+          <w:lang w:val="en-US"/>
+        </w:rPr>
+      </w:pPr>
+      <w:r>
+        <w:rPr>
+          <w:lang w:val="en-US"/>
+        </w:rPr>
+        <w:t>Leader Election: By registering with the /leader znode, each node tries to take the lead. While the others keep an eye out for changes in leadership, the first node to successfully register takes over as the leader.</w:t>
+      </w:r>
+    </w:p>
+    <w:p>
+      <w:pPr>
+        <w:pStyle w:val="ListParagraph"/>
+        <w:numPr>
+          <w:ilvl w:val="0"/>
+          <w:numId w:val="8"/>
+        </w:numPr>
+        <w:rPr>
+          <w:lang w:val="en-US"/>
+        </w:rPr>
+      </w:pPr>
+      <w:r>
+        <w:rPr>
+          <w:lang w:val="en-US"/>
+        </w:rPr>
+        <w:t>Session Management: To guarantee uniform chat message delivery across all nodes, user sessions are monitored by the /chat znode.</w:t>
+      </w:r>
+    </w:p>
+    <w:p>
+      <w:pPr>
+        <w:pStyle w:val="ListParagraph"/>
+        <w:numPr>
+          <w:ilvl w:val="0"/>
+          <w:numId w:val="8"/>
+        </w:numPr>
+        <w:rPr>
+          <w:lang w:val="en-US"/>
+        </w:rPr>
+      </w:pPr>
+      <w:r>
+        <w:rPr>
+          <w:lang w:val="en-US"/>
+        </w:rPr>
+        <w:t>Message Broadcasting: To guarantee coordinated gameplay, game moves and state changes are transmitted via the /tower znode.</w:t>
+      </w:r>
+    </w:p>
+    <w:p>
+      <w:pPr>
+        <w:pStyle w:val="ListParagraph"/>
+        <w:numPr>
+          <w:ilvl w:val="0"/>
+          <w:numId w:val="8"/>
+        </w:numPr>
+        <w:rPr>
+          <w:lang w:val="en-US"/>
+        </w:rPr>
+      </w:pPr>
+      <w:r>
+        <w:rPr>
+          <w:lang w:val="en-US"/>
+        </w:rPr>
+        <w:t>Client Watches: To replicate the Zookeeper watch mechanism, external clients periodically request the /update endpoint for real-time updates. By doing this, extra overhead is avoided and each client is guaranteed a constant game and chat state.</w:t>
+      </w:r>
+    </w:p>
+    <w:p>
+      <w:pPr>
+        <w:rPr>
+          <w:lang w:val="en-US"/>
+        </w:rPr>
+      </w:pPr>
+      <w:r>
+        <w:rPr>
+          <w:lang w:val="en-US"/>
+        </w:rPr>
+        <w:lastRenderedPageBreak/>
+        <w:t>The system can support millions of users with low latency because to this design, which enables it to scale beyond local networks. Additionally, it offers automated leader failover, which selects a new leader in the event that the current one fails.</w:t>
+      </w:r>
+    </w:p>
+    <w:p>
+      <w:pPr>
+        <w:rPr>
+          <w:lang w:val="en-US"/>
+        </w:rPr>
+      </w:pPr>
+      <w:r>
+        <w:rPr>
+          <w:lang w:val="en-US"/>
+        </w:rPr>
+        <w:t>Zookeeper's watch mechanism provides fault tolerance and high availability by ensuring that nodes can respond to changes in real-time.</w:t>
+      </w:r>
+    </w:p>
+    <w:p>
+      <w:pPr>
+        <w:rPr>
+          <w:lang w:val="en-US"/>
+        </w:rPr>
+      </w:pPr>
+    </w:p>
+    <w:p>
+      <w:pPr>
         <w:pStyle w:val="Heading2"/>
         <w:rPr>
           <w:lang w:val="en-US"/>
@@ -867,6 +1269,119 @@
 <file path=word/numbering.xml><?xml version="1.0" encoding="utf-8"?>
 <w:numbering xmlns:wpc="http://schemas.microsoft.com/office/word/2010/wordprocessingCanvas" xmlns:cx="http://schemas.microsoft.com/office/drawing/2014/chartex" xmlns:cx1="http://schemas.microsoft.com/office/drawing/2015/9/8/chartex" xmlns:cx2="http://schemas.microsoft.com/office/drawing/2015/10/21/chartex" xmlns:cx3="http://schemas.microsoft.com/office/drawing/2016/5/9/chartex" xmlns:cx4="http://schemas.microsoft.com/office/drawing/2016/5/10/chartex" xmlns:cx5="http://schemas.microsoft.com/office/drawing/2016/5/11/chartex" xmlns:cx6="http://schemas.microsoft.com/office/drawing/2016/5/12/chartex" xmlns:cx7="http://schemas.microsoft.com/office/drawing/2016/5/13/chartex" xmlns:cx8="http://schemas.microsoft.com/office/drawing/2016/5/14/chartex" xmlns:mc="http://schemas.openxmlformats.org/markup-compatibility/2006" xmlns:aink="http://schemas.microsoft.com/office/drawing/2016/ink" xmlns:am3d="http://schemas.microsoft.com/office/drawing/2017/model3d" xmlns:o="urn:schemas-microsoft-com:office:office" xmlns:oel="http://schemas.microsoft.com/office/2019/extlst" xmlns:r="http://schemas.openxmlformats.org/officeDocument/2006/relationships" xmlns:m="http://schemas.openxmlformats.org/officeDocument/2006/math" xmlns:v="urn:schemas-microsoft-com:vml" xmlns:wp14="http://schemas.microsoft.com/office/word/2010/wordprocessingDrawing" xmlns:wp="http://schemas.openxmlformats.org/drawingml/2006/wordprocessingDrawing" xmlns:w10="urn:schemas-microsoft-com:office:word" xmlns:w="http://schemas.openxmlformats.org/wordprocessingml/2006/main" xmlns:w14="http://schemas.microsoft.com/office/word/2010/wordml" xmlns:w15="http://schemas.microsoft.com/office/word/2012/wordml" xmlns:w16cex="http://schemas.microsoft.com/office/word/2018/wordml/cex" xmlns:w16cid="http://schemas.microsoft.com/office/word/2016/wordml/cid" xmlns:w16="http://schemas.microsoft.com/office/word/2018/wordml" xmlns:w16du="http://schemas.microsoft.com/office/word/2023/wordml/word16du" xmlns:w16sdtdh="http://schemas.microsoft.com/office/word/2020/wordml/sdtdatahash" xmlns:w16sdtfl="http://schemas.microsoft.com/office/word/2024/wordml/sdtformatlock" xmlns:w16se="http://schemas.microsoft.com/office/word/2015/wordml/symex" xmlns:wpg="http://schemas.microsoft.com/office/word/2010/wordprocessingGroup" xmlns:wpi="http://schemas.microsoft.com/office/word/2010/wordprocessingInk" xmlns:wne="http://schemas.microsoft.com/office/word/2006/wordml" xmlns:wps="http://schemas.microsoft.com/office/word/2010/wordprocessingShape" mc:Ignorable="w14 w15 w16se w16cid w16 w16cex w16sdtdh w16sdtfl w16du wp14">
   <w:abstractNum w:abstractNumId="0" w15:restartNumberingAfterBreak="0">
+    <w:nsid w:val="188D0B97"/>
+    <w:multiLevelType w:val="hybridMultilevel"/>
+    <w:tmpl w:val="952E9730"/>
+    <w:lvl w:ilvl="0" w:tplc="0C090001">
+      <w:start w:val="1"/>
+      <w:numFmt w:val="bullet"/>
+      <w:lvlText w:val=""/>
+      <w:lvlJc w:val="left"/>
+      <w:pPr>
+        <w:ind w:left="720" w:hanging="360"/>
+      </w:pPr>
+      <w:rPr>
+        <w:rFonts w:ascii="Symbol" w:hAnsi="Symbol" w:hint="default"/>
+      </w:rPr>
+    </w:lvl>
+    <w:lvl w:ilvl="1" w:tplc="0C090003" w:tentative="1">
+      <w:start w:val="1"/>
+      <w:numFmt w:val="bullet"/>
+      <w:lvlText w:val="o"/>
+      <w:lvlJc w:val="left"/>
+      <w:pPr>
+        <w:ind w:left="1440" w:hanging="360"/>
+      </w:pPr>
+      <w:rPr>
+        <w:rFonts w:ascii="Courier New" w:hAnsi="Courier New" w:cs="Courier New" w:hint="default"/>
+      </w:rPr>
+    </w:lvl>
+    <w:lvl w:ilvl="2" w:tplc="0C090005" w:tentative="1">
+      <w:start w:val="1"/>
+      <w:numFmt w:val="bullet"/>
+      <w:lvlText w:val=""/>
+      <w:lvlJc w:val="left"/>
+      <w:pPr>
+        <w:ind w:left="2160" w:hanging="360"/>
+      </w:pPr>
+      <w:rPr>
+        <w:rFonts w:ascii="Wingdings" w:hAnsi="Wingdings" w:hint="default"/>
+      </w:rPr>
+    </w:lvl>
+    <w:lvl w:ilvl="3" w:tplc="0C090001" w:tentative="1">
+      <w:start w:val="1"/>
+      <w:numFmt w:val="bullet"/>
+      <w:lvlText w:val=""/>
+      <w:lvlJc w:val="left"/>
+      <w:pPr>
+        <w:ind w:left="2880" w:hanging="360"/>
+      </w:pPr>
+      <w:rPr>
+        <w:rFonts w:ascii="Symbol" w:hAnsi="Symbol" w:hint="default"/>
+      </w:rPr>
+    </w:lvl>
+    <w:lvl w:ilvl="4" w:tplc="0C090003" w:tentative="1">
+      <w:start w:val="1"/>
+      <w:numFmt w:val="bullet"/>
+      <w:lvlText w:val="o"/>
+      <w:lvlJc w:val="left"/>
+      <w:pPr>
+        <w:ind w:left="3600" w:hanging="360"/>
+      </w:pPr>
+      <w:rPr>
+        <w:rFonts w:ascii="Courier New" w:hAnsi="Courier New" w:cs="Courier New" w:hint="default"/>
+      </w:rPr>
+    </w:lvl>
+    <w:lvl w:ilvl="5" w:tplc="0C090005" w:tentative="1">
+      <w:start w:val="1"/>
+      <w:numFmt w:val="bullet"/>
+      <w:lvlText w:val=""/>
+      <w:lvlJc w:val="left"/>
+      <w:pPr>
+        <w:ind w:left="4320" w:hanging="360"/>
+      </w:pPr>
+      <w:rPr>
+        <w:rFonts w:ascii="Wingdings" w:hAnsi="Wingdings" w:hint="default"/>
+      </w:rPr>
+    </w:lvl>
+    <w:lvl w:ilvl="6" w:tplc="0C090001" w:tentative="1">
+      <w:start w:val="1"/>
+      <w:numFmt w:val="bullet"/>
+      <w:lvlText w:val=""/>
+      <w:lvlJc w:val="left"/>
+      <w:pPr>
+        <w:ind w:left="5040" w:hanging="360"/>
+      </w:pPr>
+      <w:rPr>
+        <w:rFonts w:ascii="Symbol" w:hAnsi="Symbol" w:hint="default"/>
+      </w:rPr>
+    </w:lvl>
+    <w:lvl w:ilvl="7" w:tplc="0C090003" w:tentative="1">
+      <w:start w:val="1"/>
+      <w:numFmt w:val="bullet"/>
+      <w:lvlText w:val="o"/>
+      <w:lvlJc w:val="left"/>
+      <w:pPr>
+        <w:ind w:left="5760" w:hanging="360"/>
+      </w:pPr>
+      <w:rPr>
+        <w:rFonts w:ascii="Courier New" w:hAnsi="Courier New" w:cs="Courier New" w:hint="default"/>
+      </w:rPr>
+    </w:lvl>
+    <w:lvl w:ilvl="8" w:tplc="0C090005" w:tentative="1">
+      <w:start w:val="1"/>
+      <w:numFmt w:val="bullet"/>
+      <w:lvlText w:val=""/>
+      <w:lvlJc w:val="left"/>
+      <w:pPr>
+        <w:ind w:left="6480" w:hanging="360"/>
+      </w:pPr>
+      <w:rPr>
+        <w:rFonts w:ascii="Wingdings" w:hAnsi="Wingdings" w:hint="default"/>
+      </w:rPr>
+    </w:lvl>
+  </w:abstractNum>
+  <w:abstractNum w:abstractNumId="1" w15:restartNumberingAfterBreak="0">
     <w:nsid w:val="1CA8081F"/>
     <w:multiLevelType w:val="hybridMultilevel"/>
     <w:tmpl w:val="6AB63B36"/>
@@ -979,7 +1494,7 @@
       </w:rPr>
     </w:lvl>
   </w:abstractNum>
-  <w:abstractNum w:abstractNumId="1" w15:restartNumberingAfterBreak="0">
+  <w:abstractNum w:abstractNumId="2" w15:restartNumberingAfterBreak="0">
     <w:nsid w:val="230C4333"/>
     <w:multiLevelType w:val="hybridMultilevel"/>
     <w:tmpl w:val="8F309C68"/>
@@ -1092,7 +1607,120 @@
       </w:rPr>
     </w:lvl>
   </w:abstractNum>
-  <w:abstractNum w:abstractNumId="2" w15:restartNumberingAfterBreak="0">
+  <w:abstractNum w:abstractNumId="3" w15:restartNumberingAfterBreak="0">
+    <w:nsid w:val="4C3C7195"/>
+    <w:multiLevelType w:val="hybridMultilevel"/>
+    <w:tmpl w:val="4822A01E"/>
+    <w:lvl w:ilvl="0" w:tplc="0C090001">
+      <w:start w:val="1"/>
+      <w:numFmt w:val="bullet"/>
+      <w:lvlText w:val=""/>
+      <w:lvlJc w:val="left"/>
+      <w:pPr>
+        <w:ind w:left="720" w:hanging="360"/>
+      </w:pPr>
+      <w:rPr>
+        <w:rFonts w:ascii="Symbol" w:hAnsi="Symbol" w:hint="default"/>
+      </w:rPr>
+    </w:lvl>
+    <w:lvl w:ilvl="1" w:tplc="0C090003" w:tentative="1">
+      <w:start w:val="1"/>
+      <w:numFmt w:val="bullet"/>
+      <w:lvlText w:val="o"/>
+      <w:lvlJc w:val="left"/>
+      <w:pPr>
+        <w:ind w:left="1440" w:hanging="360"/>
+      </w:pPr>
+      <w:rPr>
+        <w:rFonts w:ascii="Courier New" w:hAnsi="Courier New" w:cs="Courier New" w:hint="default"/>
+      </w:rPr>
+    </w:lvl>
+    <w:lvl w:ilvl="2" w:tplc="0C090005" w:tentative="1">
+      <w:start w:val="1"/>
+      <w:numFmt w:val="bullet"/>
+      <w:lvlText w:val=""/>
+      <w:lvlJc w:val="left"/>
+      <w:pPr>
+        <w:ind w:left="2160" w:hanging="360"/>
+      </w:pPr>
+      <w:rPr>
+        <w:rFonts w:ascii="Wingdings" w:hAnsi="Wingdings" w:hint="default"/>
+      </w:rPr>
+    </w:lvl>
+    <w:lvl w:ilvl="3" w:tplc="0C090001" w:tentative="1">
+      <w:start w:val="1"/>
+      <w:numFmt w:val="bullet"/>
+      <w:lvlText w:val=""/>
+      <w:lvlJc w:val="left"/>
+      <w:pPr>
+        <w:ind w:left="2880" w:hanging="360"/>
+      </w:pPr>
+      <w:rPr>
+        <w:rFonts w:ascii="Symbol" w:hAnsi="Symbol" w:hint="default"/>
+      </w:rPr>
+    </w:lvl>
+    <w:lvl w:ilvl="4" w:tplc="0C090003" w:tentative="1">
+      <w:start w:val="1"/>
+      <w:numFmt w:val="bullet"/>
+      <w:lvlText w:val="o"/>
+      <w:lvlJc w:val="left"/>
+      <w:pPr>
+        <w:ind w:left="3600" w:hanging="360"/>
+      </w:pPr>
+      <w:rPr>
+        <w:rFonts w:ascii="Courier New" w:hAnsi="Courier New" w:cs="Courier New" w:hint="default"/>
+      </w:rPr>
+    </w:lvl>
+    <w:lvl w:ilvl="5" w:tplc="0C090005" w:tentative="1">
+      <w:start w:val="1"/>
+      <w:numFmt w:val="bullet"/>
+      <w:lvlText w:val=""/>
+      <w:lvlJc w:val="left"/>
+      <w:pPr>
+        <w:ind w:left="4320" w:hanging="360"/>
+      </w:pPr>
+      <w:rPr>
+        <w:rFonts w:ascii="Wingdings" w:hAnsi="Wingdings" w:hint="default"/>
+      </w:rPr>
+    </w:lvl>
+    <w:lvl w:ilvl="6" w:tplc="0C090001" w:tentative="1">
+      <w:start w:val="1"/>
+      <w:numFmt w:val="bullet"/>
+      <w:lvlText w:val=""/>
+      <w:lvlJc w:val="left"/>
+      <w:pPr>
+        <w:ind w:left="5040" w:hanging="360"/>
+      </w:pPr>
+      <w:rPr>
+        <w:rFonts w:ascii="Symbol" w:hAnsi="Symbol" w:hint="default"/>
+      </w:rPr>
+    </w:lvl>
+    <w:lvl w:ilvl="7" w:tplc="0C090003" w:tentative="1">
+      <w:start w:val="1"/>
+      <w:numFmt w:val="bullet"/>
+      <w:lvlText w:val="o"/>
+      <w:lvlJc w:val="left"/>
+      <w:pPr>
+        <w:ind w:left="5760" w:hanging="360"/>
+      </w:pPr>
+      <w:rPr>
+        <w:rFonts w:ascii="Courier New" w:hAnsi="Courier New" w:cs="Courier New" w:hint="default"/>
+      </w:rPr>
+    </w:lvl>
+    <w:lvl w:ilvl="8" w:tplc="0C090005" w:tentative="1">
+      <w:start w:val="1"/>
+      <w:numFmt w:val="bullet"/>
+      <w:lvlText w:val=""/>
+      <w:lvlJc w:val="left"/>
+      <w:pPr>
+        <w:ind w:left="6480" w:hanging="360"/>
+      </w:pPr>
+      <w:rPr>
+        <w:rFonts w:ascii="Wingdings" w:hAnsi="Wingdings" w:hint="default"/>
+      </w:rPr>
+    </w:lvl>
+  </w:abstractNum>
+  <w:abstractNum w:abstractNumId="4" w15:restartNumberingAfterBreak="0">
     <w:nsid w:val="5DAC4E67"/>
     <w:multiLevelType w:val="hybridMultilevel"/>
     <w:tmpl w:val="095C92BE"/>
@@ -1205,7 +1833,7 @@
       </w:rPr>
     </w:lvl>
   </w:abstractNum>
-  <w:abstractNum w:abstractNumId="3" w15:restartNumberingAfterBreak="0">
+  <w:abstractNum w:abstractNumId="5" w15:restartNumberingAfterBreak="0">
     <w:nsid w:val="67C83F9E"/>
     <w:multiLevelType w:val="hybridMultilevel"/>
     <w:tmpl w:val="A95E08F8"/>
@@ -1318,16 +1946,254 @@
       </w:rPr>
     </w:lvl>
   </w:abstractNum>
+  <w:abstractNum w:abstractNumId="6" w15:restartNumberingAfterBreak="0">
+    <w:nsid w:val="6C00188F"/>
+    <w:multiLevelType w:val="hybridMultilevel"/>
+    <w:tmpl w:val="C0A4F424"/>
+    <w:lvl w:ilvl="0" w:tplc="0C090001">
+      <w:start w:val="1"/>
+      <w:numFmt w:val="bullet"/>
+      <w:lvlText w:val=""/>
+      <w:lvlJc w:val="left"/>
+      <w:pPr>
+        <w:ind w:left="720" w:hanging="360"/>
+      </w:pPr>
+      <w:rPr>
+        <w:rFonts w:ascii="Symbol" w:hAnsi="Symbol" w:hint="default"/>
+      </w:rPr>
+    </w:lvl>
+    <w:lvl w:ilvl="1" w:tplc="0C090003" w:tentative="1">
+      <w:start w:val="1"/>
+      <w:numFmt w:val="bullet"/>
+      <w:lvlText w:val="o"/>
+      <w:lvlJc w:val="left"/>
+      <w:pPr>
+        <w:ind w:left="1440" w:hanging="360"/>
+      </w:pPr>
+      <w:rPr>
+        <w:rFonts w:ascii="Courier New" w:hAnsi="Courier New" w:cs="Courier New" w:hint="default"/>
+      </w:rPr>
+    </w:lvl>
+    <w:lvl w:ilvl="2" w:tplc="0C090005" w:tentative="1">
+      <w:start w:val="1"/>
+      <w:numFmt w:val="bullet"/>
+      <w:lvlText w:val=""/>
+      <w:lvlJc w:val="left"/>
+      <w:pPr>
+        <w:ind w:left="2160" w:hanging="360"/>
+      </w:pPr>
+      <w:rPr>
+        <w:rFonts w:ascii="Wingdings" w:hAnsi="Wingdings" w:hint="default"/>
+      </w:rPr>
+    </w:lvl>
+    <w:lvl w:ilvl="3" w:tplc="0C090001" w:tentative="1">
+      <w:start w:val="1"/>
+      <w:numFmt w:val="bullet"/>
+      <w:lvlText w:val=""/>
+      <w:lvlJc w:val="left"/>
+      <w:pPr>
+        <w:ind w:left="2880" w:hanging="360"/>
+      </w:pPr>
+      <w:rPr>
+        <w:rFonts w:ascii="Symbol" w:hAnsi="Symbol" w:hint="default"/>
+      </w:rPr>
+    </w:lvl>
+    <w:lvl w:ilvl="4" w:tplc="0C090003" w:tentative="1">
+      <w:start w:val="1"/>
+      <w:numFmt w:val="bullet"/>
+      <w:lvlText w:val="o"/>
+      <w:lvlJc w:val="left"/>
+      <w:pPr>
+        <w:ind w:left="3600" w:hanging="360"/>
+      </w:pPr>
+      <w:rPr>
+        <w:rFonts w:ascii="Courier New" w:hAnsi="Courier New" w:cs="Courier New" w:hint="default"/>
+      </w:rPr>
+    </w:lvl>
+    <w:lvl w:ilvl="5" w:tplc="0C090005" w:tentative="1">
+      <w:start w:val="1"/>
+      <w:numFmt w:val="bullet"/>
+      <w:lvlText w:val=""/>
+      <w:lvlJc w:val="left"/>
+      <w:pPr>
+        <w:ind w:left="4320" w:hanging="360"/>
+      </w:pPr>
+      <w:rPr>
+        <w:rFonts w:ascii="Wingdings" w:hAnsi="Wingdings" w:hint="default"/>
+      </w:rPr>
+    </w:lvl>
+    <w:lvl w:ilvl="6" w:tplc="0C090001" w:tentative="1">
+      <w:start w:val="1"/>
+      <w:numFmt w:val="bullet"/>
+      <w:lvlText w:val=""/>
+      <w:lvlJc w:val="left"/>
+      <w:pPr>
+        <w:ind w:left="5040" w:hanging="360"/>
+      </w:pPr>
+      <w:rPr>
+        <w:rFonts w:ascii="Symbol" w:hAnsi="Symbol" w:hint="default"/>
+      </w:rPr>
+    </w:lvl>
+    <w:lvl w:ilvl="7" w:tplc="0C090003" w:tentative="1">
+      <w:start w:val="1"/>
+      <w:numFmt w:val="bullet"/>
+      <w:lvlText w:val="o"/>
+      <w:lvlJc w:val="left"/>
+      <w:pPr>
+        <w:ind w:left="5760" w:hanging="360"/>
+      </w:pPr>
+      <w:rPr>
+        <w:rFonts w:ascii="Courier New" w:hAnsi="Courier New" w:cs="Courier New" w:hint="default"/>
+      </w:rPr>
+    </w:lvl>
+    <w:lvl w:ilvl="8" w:tplc="0C090005" w:tentative="1">
+      <w:start w:val="1"/>
+      <w:numFmt w:val="bullet"/>
+      <w:lvlText w:val=""/>
+      <w:lvlJc w:val="left"/>
+      <w:pPr>
+        <w:ind w:left="6480" w:hanging="360"/>
+      </w:pPr>
+      <w:rPr>
+        <w:rFonts w:ascii="Wingdings" w:hAnsi="Wingdings" w:hint="default"/>
+      </w:rPr>
+    </w:lvl>
+  </w:abstractNum>
+  <w:abstractNum w:abstractNumId="7" w15:restartNumberingAfterBreak="0">
+    <w:nsid w:val="6C3039CA"/>
+    <w:multiLevelType w:val="hybridMultilevel"/>
+    <w:tmpl w:val="983814E8"/>
+    <w:lvl w:ilvl="0" w:tplc="0C090001">
+      <w:start w:val="1"/>
+      <w:numFmt w:val="bullet"/>
+      <w:lvlText w:val=""/>
+      <w:lvlJc w:val="left"/>
+      <w:pPr>
+        <w:ind w:left="720" w:hanging="360"/>
+      </w:pPr>
+      <w:rPr>
+        <w:rFonts w:ascii="Symbol" w:hAnsi="Symbol" w:hint="default"/>
+      </w:rPr>
+    </w:lvl>
+    <w:lvl w:ilvl="1" w:tplc="0C090003" w:tentative="1">
+      <w:start w:val="1"/>
+      <w:numFmt w:val="bullet"/>
+      <w:lvlText w:val="o"/>
+      <w:lvlJc w:val="left"/>
+      <w:pPr>
+        <w:ind w:left="1440" w:hanging="360"/>
+      </w:pPr>
+      <w:rPr>
+        <w:rFonts w:ascii="Courier New" w:hAnsi="Courier New" w:cs="Courier New" w:hint="default"/>
+      </w:rPr>
+    </w:lvl>
+    <w:lvl w:ilvl="2" w:tplc="0C090005" w:tentative="1">
+      <w:start w:val="1"/>
+      <w:numFmt w:val="bullet"/>
+      <w:lvlText w:val=""/>
+      <w:lvlJc w:val="left"/>
+      <w:pPr>
+        <w:ind w:left="2160" w:hanging="360"/>
+      </w:pPr>
+      <w:rPr>
+        <w:rFonts w:ascii="Wingdings" w:hAnsi="Wingdings" w:hint="default"/>
+      </w:rPr>
+    </w:lvl>
+    <w:lvl w:ilvl="3" w:tplc="0C090001" w:tentative="1">
+      <w:start w:val="1"/>
+      <w:numFmt w:val="bullet"/>
+      <w:lvlText w:val=""/>
+      <w:lvlJc w:val="left"/>
+      <w:pPr>
+        <w:ind w:left="2880" w:hanging="360"/>
+      </w:pPr>
+      <w:rPr>
+        <w:rFonts w:ascii="Symbol" w:hAnsi="Symbol" w:hint="default"/>
+      </w:rPr>
+    </w:lvl>
+    <w:lvl w:ilvl="4" w:tplc="0C090003" w:tentative="1">
+      <w:start w:val="1"/>
+      <w:numFmt w:val="bullet"/>
+      <w:lvlText w:val="o"/>
+      <w:lvlJc w:val="left"/>
+      <w:pPr>
+        <w:ind w:left="3600" w:hanging="360"/>
+      </w:pPr>
+      <w:rPr>
+        <w:rFonts w:ascii="Courier New" w:hAnsi="Courier New" w:cs="Courier New" w:hint="default"/>
+      </w:rPr>
+    </w:lvl>
+    <w:lvl w:ilvl="5" w:tplc="0C090005" w:tentative="1">
+      <w:start w:val="1"/>
+      <w:numFmt w:val="bullet"/>
+      <w:lvlText w:val=""/>
+      <w:lvlJc w:val="left"/>
+      <w:pPr>
+        <w:ind w:left="4320" w:hanging="360"/>
+      </w:pPr>
+      <w:rPr>
+        <w:rFonts w:ascii="Wingdings" w:hAnsi="Wingdings" w:hint="default"/>
+      </w:rPr>
+    </w:lvl>
+    <w:lvl w:ilvl="6" w:tplc="0C090001" w:tentative="1">
+      <w:start w:val="1"/>
+      <w:numFmt w:val="bullet"/>
+      <w:lvlText w:val=""/>
+      <w:lvlJc w:val="left"/>
+      <w:pPr>
+        <w:ind w:left="5040" w:hanging="360"/>
+      </w:pPr>
+      <w:rPr>
+        <w:rFonts w:ascii="Symbol" w:hAnsi="Symbol" w:hint="default"/>
+      </w:rPr>
+    </w:lvl>
+    <w:lvl w:ilvl="7" w:tplc="0C090003" w:tentative="1">
+      <w:start w:val="1"/>
+      <w:numFmt w:val="bullet"/>
+      <w:lvlText w:val="o"/>
+      <w:lvlJc w:val="left"/>
+      <w:pPr>
+        <w:ind w:left="5760" w:hanging="360"/>
+      </w:pPr>
+      <w:rPr>
+        <w:rFonts w:ascii="Courier New" w:hAnsi="Courier New" w:cs="Courier New" w:hint="default"/>
+      </w:rPr>
+    </w:lvl>
+    <w:lvl w:ilvl="8" w:tplc="0C090005" w:tentative="1">
+      <w:start w:val="1"/>
+      <w:numFmt w:val="bullet"/>
+      <w:lvlText w:val=""/>
+      <w:lvlJc w:val="left"/>
+      <w:pPr>
+        <w:ind w:left="6480" w:hanging="360"/>
+      </w:pPr>
+      <w:rPr>
+        <w:rFonts w:ascii="Wingdings" w:hAnsi="Wingdings" w:hint="default"/>
+      </w:rPr>
+    </w:lvl>
+  </w:abstractNum>
   <w:num w:numId="1" w16cid:durableId="2064986717">
+    <w:abstractNumId w:val="4"/>
+  </w:num>
+  <w:num w:numId="2" w16cid:durableId="1507137110">
+    <w:abstractNumId w:val="1"/>
+  </w:num>
+  <w:num w:numId="3" w16cid:durableId="1306352943">
     <w:abstractNumId w:val="2"/>
   </w:num>
-  <w:num w:numId="2" w16cid:durableId="1507137110">
+  <w:num w:numId="4" w16cid:durableId="1211263655">
+    <w:abstractNumId w:val="5"/>
+  </w:num>
+  <w:num w:numId="5" w16cid:durableId="956328048">
+    <w:abstractNumId w:val="6"/>
+  </w:num>
+  <w:num w:numId="6" w16cid:durableId="1343700926">
     <w:abstractNumId w:val="0"/>
   </w:num>
-  <w:num w:numId="3" w16cid:durableId="1306352943">
-    <w:abstractNumId w:val="1"/>
+  <w:num w:numId="7" w16cid:durableId="1824422402">
+    <w:abstractNumId w:val="7"/>
   </w:num>
-  <w:num w:numId="4" w16cid:durableId="1211263655">
+  <w:num w:numId="8" w16cid:durableId="563183486">
     <w:abstractNumId w:val="3"/>
   </w:num>
 </w:numbering>
@@ -1934,7 +2800,6 @@
   <w:style w:type="character" w:default="1" w:styleId="DefaultParagraphFont">
     <w:name w:val="Default Paragraph Font"/>
     <w:uiPriority w:val="1"/>
-    <w:semiHidden/>
     <w:unhideWhenUsed/>
   </w:style>
   <w:style w:type="table" w:default="1" w:styleId="TableNormal">

</xml_diff>

<commit_message>
doc: Updated Design Document
</commit_message>
<xml_diff>
--- a/Design document.docx
+++ b/Design document.docx
@@ -109,21 +109,7 @@
         <w:rPr>
           <w:lang w:val="en-US"/>
         </w:rPr>
-        <w:t xml:space="preserve">This design uses Python Flask web applications communicating over </w:t>
-      </w:r>
-      <w:proofErr w:type="spellStart"/>
-      <w:r>
-        <w:rPr>
-          <w:lang w:val="en-US"/>
-        </w:rPr>
-        <w:t>ZeroMQ</w:t>
-      </w:r>
-      <w:proofErr w:type="spellEnd"/>
-      <w:r>
-        <w:rPr>
-          <w:lang w:val="en-US"/>
-        </w:rPr>
-        <w:t xml:space="preserve"> (ZMQ) sockets in a peer-to-peer topology. Each instance runs independently, binds to a PULL socket, and connects to all others via PUSH sockets.</w:t>
+        <w:t>This design uses Python Flask web applications communicating over ZMQ sockets in a peer-to-peer topology. Each instance runs independently, binds to a PULL socket, and connects to all others via PUSH sockets.</w:t>
       </w:r>
     </w:p>
     <w:p>
@@ -314,67 +300,453 @@
     </w:p>
     <w:p>
       <w:pPr>
+        <w:pStyle w:val="Heading3"/>
+        <w:rPr>
+          <w:lang w:val="en-US"/>
+        </w:rPr>
+      </w:pPr>
+      <w:r>
+        <w:rPr>
+          <w:lang w:val="en-US"/>
+        </w:rPr>
+        <w:t>Component Diagram:</w:t>
+      </w:r>
+    </w:p>
+    <w:p>
+      <w:pPr>
+        <w:rPr>
+          <w:lang w:val="en-US"/>
+        </w:rPr>
+      </w:pPr>
+      <w:r>
+        <w:rPr>
+          <w:lang w:val="en-US"/>
+        </w:rPr>
+        <w:t xml:space="preserve">The </w:t>
+      </w:r>
+      <w:proofErr w:type="spellStart"/>
+      <w:r>
+        <w:rPr>
+          <w:lang w:val="en-US"/>
+        </w:rPr>
+        <w:t>coPlay</w:t>
+      </w:r>
+      <w:proofErr w:type="spellEnd"/>
+      <w:r>
+        <w:rPr>
+          <w:lang w:val="en-US"/>
+        </w:rPr>
+        <w:t xml:space="preserve"> distributed system's Organization Deployment architecture is illustrated in the component diagram below.</w:t>
+      </w:r>
+    </w:p>
+    <w:p>
+      <w:pPr>
+        <w:rPr>
+          <w:lang w:val="en-US"/>
+        </w:rPr>
+      </w:pPr>
+    </w:p>
+    <w:p>
+      <w:pPr>
+        <w:rPr>
+          <w:lang w:val="en-US"/>
+        </w:rPr>
+      </w:pPr>
+      <w:r>
+        <w:rPr>
+          <w:noProof/>
+          <w:lang w:val="en-US"/>
+        </w:rPr>
+        <w:lastRenderedPageBreak/>
+        <w:drawing>
+          <wp:inline distT="0" distB="0" distL="0" distR="0" wp14:anchorId="4ACED10A" wp14:editId="06959D97">
+            <wp:extent cx="5731510" cy="4916170"/>
+            <wp:effectExtent l="0" t="0" r="2540" b="0"/>
+            <wp:docPr id="184417597" name="Picture 1"/>
+            <wp:cNvGraphicFramePr>
+              <a:graphicFrameLocks xmlns:a="http://schemas.openxmlformats.org/drawingml/2006/main" noChangeAspect="1"/>
+            </wp:cNvGraphicFramePr>
+            <a:graphic xmlns:a="http://schemas.openxmlformats.org/drawingml/2006/main">
+              <a:graphicData uri="http://schemas.openxmlformats.org/drawingml/2006/picture">
+                <pic:pic xmlns:pic="http://schemas.openxmlformats.org/drawingml/2006/picture">
+                  <pic:nvPicPr>
+                    <pic:cNvPr id="184417597" name="Picture 184417597"/>
+                    <pic:cNvPicPr/>
+                  </pic:nvPicPr>
+                  <pic:blipFill>
+                    <a:blip r:embed="rId5">
+                      <a:extLst>
+                        <a:ext uri="{28A0092B-C50C-407E-A947-70E740481C1C}">
+                          <a14:useLocalDpi xmlns:a14="http://schemas.microsoft.com/office/drawing/2010/main" val="0"/>
+                        </a:ext>
+                      </a:extLst>
+                    </a:blip>
+                    <a:stretch>
+                      <a:fillRect/>
+                    </a:stretch>
+                  </pic:blipFill>
+                  <pic:spPr>
+                    <a:xfrm>
+                      <a:off x="0" y="0"/>
+                      <a:ext cx="5731510" cy="4916170"/>
+                    </a:xfrm>
+                    <a:prstGeom prst="rect">
+                      <a:avLst/>
+                    </a:prstGeom>
+                  </pic:spPr>
+                </pic:pic>
+              </a:graphicData>
+            </a:graphic>
+          </wp:inline>
+        </w:drawing>
+      </w:r>
+    </w:p>
+    <w:p>
+      <w:pPr>
+        <w:rPr>
+          <w:lang w:val="en-US"/>
+        </w:rPr>
+      </w:pPr>
+    </w:p>
+    <w:p>
+      <w:pPr>
+        <w:rPr>
+          <w:lang w:val="en-US"/>
+        </w:rPr>
+      </w:pPr>
+      <w:r>
+        <w:rPr>
+          <w:lang w:val="en-US"/>
+        </w:rPr>
+        <w:t xml:space="preserve">Each WebApp node (Node A, Node B, and Node C) is a distinct Flask server that communicates over </w:t>
+      </w:r>
+      <w:proofErr w:type="spellStart"/>
+      <w:r>
+        <w:rPr>
+          <w:lang w:val="en-US"/>
+        </w:rPr>
+        <w:t>ZeroMQ</w:t>
+      </w:r>
+      <w:proofErr w:type="spellEnd"/>
+      <w:r>
+        <w:rPr>
+          <w:lang w:val="en-US"/>
+        </w:rPr>
+        <w:t xml:space="preserve"> (ZMQ) in this peer-to-peer communication model architecture. Every node has the following:</w:t>
+      </w:r>
+    </w:p>
+    <w:p>
+      <w:pPr>
         <w:pStyle w:val="ListParagraph"/>
-        <w:rPr>
-          <w:lang w:val="en-US"/>
-        </w:rPr>
-      </w:pPr>
+        <w:numPr>
+          <w:ilvl w:val="0"/>
+          <w:numId w:val="5"/>
+        </w:numPr>
+        <w:rPr>
+          <w:lang w:val="en-US"/>
+        </w:rPr>
+      </w:pPr>
+      <w:r>
+        <w:rPr>
+          <w:lang w:val="en-US"/>
+        </w:rPr>
+        <w:t>PULL Sockets: For receiving messages from other nodes.</w:t>
+      </w:r>
     </w:p>
     <w:p>
       <w:pPr>
         <w:pStyle w:val="ListParagraph"/>
-        <w:rPr>
-          <w:highlight w:val="yellow"/>
-          <w:lang w:val="en-US"/>
-        </w:rPr>
-      </w:pPr>
-      <w:r>
-        <w:rPr>
-          <w:highlight w:val="yellow"/>
-          <w:lang w:val="en-US"/>
-        </w:rPr>
-        <w:t xml:space="preserve"> Diagram Instruction: Include a use case diagram here showing the actor 'User' with use cases like 'Send Chat', 'Click Tower', 'Poll Updates', and 'Reset Game'.</w:t>
+        <w:numPr>
+          <w:ilvl w:val="0"/>
+          <w:numId w:val="5"/>
+        </w:numPr>
+        <w:rPr>
+          <w:lang w:val="en-US"/>
+        </w:rPr>
+      </w:pPr>
+      <w:r>
+        <w:rPr>
+          <w:lang w:val="en-US"/>
+        </w:rPr>
+        <w:t>PUSH Sockets: For sending messages to the other two nodes.</w:t>
       </w:r>
     </w:p>
     <w:p>
       <w:pPr>
         <w:pStyle w:val="ListParagraph"/>
-        <w:rPr>
-          <w:highlight w:val="yellow"/>
-          <w:lang w:val="en-US"/>
-        </w:rPr>
-      </w:pPr>
+        <w:numPr>
+          <w:ilvl w:val="0"/>
+          <w:numId w:val="5"/>
+        </w:numPr>
+        <w:rPr>
+          <w:lang w:val="en-US"/>
+        </w:rPr>
+      </w:pPr>
+      <w:r>
+        <w:rPr>
+          <w:lang w:val="en-US"/>
+        </w:rPr>
+        <w:t>Endpoints: To handle client requests, including:</w:t>
+      </w:r>
     </w:p>
     <w:p>
       <w:pPr>
         <w:pStyle w:val="ListParagraph"/>
-        <w:rPr>
-          <w:lang w:val="en-US"/>
-        </w:rPr>
-      </w:pPr>
-      <w:r>
-        <w:rPr>
-          <w:highlight w:val="yellow"/>
-          <w:lang w:val="en-US"/>
-        </w:rPr>
-        <w:t xml:space="preserve">Diagram Instruction: Create a component diagram showing Flask </w:t>
+        <w:numPr>
+          <w:ilvl w:val="0"/>
+          <w:numId w:val="5"/>
+        </w:numPr>
+        <w:rPr>
+          <w:lang w:val="en-US"/>
+        </w:rPr>
+      </w:pPr>
+      <w:r>
+        <w:rPr>
+          <w:lang w:val="en-US"/>
+        </w:rPr>
+        <w:t>/ (Main Page)</w:t>
+      </w:r>
+    </w:p>
+    <w:p>
+      <w:pPr>
+        <w:pStyle w:val="ListParagraph"/>
+        <w:numPr>
+          <w:ilvl w:val="0"/>
+          <w:numId w:val="5"/>
+        </w:numPr>
+        <w:rPr>
+          <w:lang w:val="en-US"/>
+        </w:rPr>
+      </w:pPr>
+      <w:r>
+        <w:rPr>
+          <w:lang w:val="en-US"/>
+        </w:rPr>
+        <w:t>/</w:t>
       </w:r>
       <w:proofErr w:type="gramStart"/>
       <w:r>
         <w:rPr>
-          <w:highlight w:val="yellow"/>
-          <w:lang w:val="en-US"/>
-        </w:rPr>
-        <w:t>webapps</w:t>
+          <w:lang w:val="en-US"/>
+        </w:rPr>
+        <w:t>message</w:t>
       </w:r>
       <w:proofErr w:type="gramEnd"/>
       <w:r>
         <w:rPr>
-          <w:highlight w:val="yellow"/>
-          <w:lang w:val="en-US"/>
-        </w:rPr>
-        <w:t xml:space="preserve"> connected via ZMQ PUSH/PULL sockets, with HTML clients polling `/update`.</w:t>
-      </w:r>
+          <w:lang w:val="en-US"/>
+        </w:rPr>
+        <w:t xml:space="preserve"> (Chat Messages)</w:t>
+      </w:r>
+    </w:p>
+    <w:p>
+      <w:pPr>
+        <w:pStyle w:val="ListParagraph"/>
+        <w:numPr>
+          <w:ilvl w:val="0"/>
+          <w:numId w:val="5"/>
+        </w:numPr>
+        <w:rPr>
+          <w:lang w:val="en-US"/>
+        </w:rPr>
+      </w:pPr>
+      <w:r>
+        <w:rPr>
+          <w:lang w:val="en-US"/>
+        </w:rPr>
+        <w:t>/</w:t>
+      </w:r>
+      <w:proofErr w:type="gramStart"/>
+      <w:r>
+        <w:rPr>
+          <w:lang w:val="en-US"/>
+        </w:rPr>
+        <w:t>tower</w:t>
+      </w:r>
+      <w:proofErr w:type="gramEnd"/>
+      <w:r>
+        <w:rPr>
+          <w:lang w:val="en-US"/>
+        </w:rPr>
+        <w:t xml:space="preserve"> (Tower Moves)</w:t>
+      </w:r>
+    </w:p>
+    <w:p>
+      <w:pPr>
+        <w:pStyle w:val="ListParagraph"/>
+        <w:numPr>
+          <w:ilvl w:val="0"/>
+          <w:numId w:val="5"/>
+        </w:numPr>
+        <w:rPr>
+          <w:lang w:val="en-US"/>
+        </w:rPr>
+      </w:pPr>
+      <w:r>
+        <w:rPr>
+          <w:lang w:val="en-US"/>
+        </w:rPr>
+        <w:t>/</w:t>
+      </w:r>
+      <w:proofErr w:type="gramStart"/>
+      <w:r>
+        <w:rPr>
+          <w:lang w:val="en-US"/>
+        </w:rPr>
+        <w:t>update</w:t>
+      </w:r>
+      <w:proofErr w:type="gramEnd"/>
+      <w:r>
+        <w:rPr>
+          <w:lang w:val="en-US"/>
+        </w:rPr>
+        <w:t xml:space="preserve"> (Polling for Updates)</w:t>
+      </w:r>
+    </w:p>
+    <w:p>
+      <w:pPr>
+        <w:pStyle w:val="ListParagraph"/>
+        <w:numPr>
+          <w:ilvl w:val="0"/>
+          <w:numId w:val="5"/>
+        </w:numPr>
+        <w:rPr>
+          <w:lang w:val="en-US"/>
+        </w:rPr>
+      </w:pPr>
+      <w:r>
+        <w:rPr>
+          <w:lang w:val="en-US"/>
+        </w:rPr>
+        <w:t>/</w:t>
+      </w:r>
+      <w:proofErr w:type="gramStart"/>
+      <w:r>
+        <w:rPr>
+          <w:lang w:val="en-US"/>
+        </w:rPr>
+        <w:t>shutdown</w:t>
+      </w:r>
+      <w:proofErr w:type="gramEnd"/>
+      <w:r>
+        <w:rPr>
+          <w:lang w:val="en-US"/>
+        </w:rPr>
+        <w:t xml:space="preserve"> (Optional, for testing)</w:t>
+      </w:r>
+    </w:p>
+    <w:p>
+      <w:pPr>
+        <w:rPr>
+          <w:b/>
+          <w:bCs/>
+          <w:lang w:val="en-US"/>
+        </w:rPr>
+      </w:pPr>
+      <w:r>
+        <w:rPr>
+          <w:b/>
+          <w:bCs/>
+          <w:lang w:val="en-US"/>
+        </w:rPr>
+        <w:t>Data Flow:</w:t>
+      </w:r>
+    </w:p>
+    <w:p>
+      <w:pPr>
+        <w:pStyle w:val="ListParagraph"/>
+        <w:numPr>
+          <w:ilvl w:val="0"/>
+          <w:numId w:val="6"/>
+        </w:numPr>
+        <w:rPr>
+          <w:lang w:val="en-US"/>
+        </w:rPr>
+      </w:pPr>
+      <w:r>
+        <w:rPr>
+          <w:lang w:val="en-US"/>
+        </w:rPr>
+        <w:t>Incoming Messages: Every node uses its PULL socket to receive messages.</w:t>
+      </w:r>
+    </w:p>
+    <w:p>
+      <w:pPr>
+        <w:pStyle w:val="ListParagraph"/>
+        <w:numPr>
+          <w:ilvl w:val="0"/>
+          <w:numId w:val="6"/>
+        </w:numPr>
+        <w:rPr>
+          <w:lang w:val="en-US"/>
+        </w:rPr>
+      </w:pPr>
+      <w:r>
+        <w:rPr>
+          <w:lang w:val="en-US"/>
+        </w:rPr>
+        <w:t>Outgoing Messages: Using PUSH sockets, each node communicates with the other two nodes.</w:t>
+      </w:r>
+    </w:p>
+    <w:p>
+      <w:pPr>
+        <w:pStyle w:val="ListParagraph"/>
+        <w:numPr>
+          <w:ilvl w:val="0"/>
+          <w:numId w:val="6"/>
+        </w:numPr>
+        <w:rPr>
+          <w:lang w:val="en-US"/>
+        </w:rPr>
+      </w:pPr>
+      <w:r>
+        <w:rPr>
+          <w:lang w:val="en-US"/>
+        </w:rPr>
+        <w:t xml:space="preserve">Client Polling: </w:t>
+      </w:r>
+      <w:proofErr w:type="gramStart"/>
+      <w:r>
+        <w:rPr>
+          <w:lang w:val="en-US"/>
+        </w:rPr>
+        <w:t>In order to</w:t>
+      </w:r>
+      <w:proofErr w:type="gramEnd"/>
+      <w:r>
+        <w:rPr>
+          <w:lang w:val="en-US"/>
+        </w:rPr>
+        <w:t xml:space="preserve"> obtain real-time changes, clients frequently request the /update endpoint.</w:t>
+      </w:r>
+    </w:p>
+    <w:p>
+      <w:pPr>
+        <w:rPr>
+          <w:lang w:val="en-US"/>
+        </w:rPr>
+      </w:pPr>
+      <w:r>
+        <w:rPr>
+          <w:lang w:val="en-US"/>
+        </w:rPr>
+        <w:lastRenderedPageBreak/>
+        <w:t>This architecture supports 100 users and guarantees scalability and fault tolerance in a LAN-based environment.</w:t>
+      </w:r>
+    </w:p>
+    <w:p>
+      <w:pPr>
+        <w:rPr>
+          <w:lang w:val="en-US"/>
+        </w:rPr>
+      </w:pPr>
+    </w:p>
+    <w:p>
+      <w:pPr>
+        <w:rPr>
+          <w:lang w:val="en-US"/>
+        </w:rPr>
+      </w:pPr>
     </w:p>
     <w:p>
       <w:pPr>
@@ -625,19 +997,7 @@
         <w:rPr>
           <w:lang w:val="en-US"/>
         </w:rPr>
-        <w:t xml:space="preserve"> </w:t>
-      </w:r>
-      <w:r>
-        <w:rPr>
-          <w:lang w:val="en-US"/>
-        </w:rPr>
-        <w:t>requires</w:t>
-      </w:r>
-      <w:r>
-        <w:rPr>
-          <w:lang w:val="en-US"/>
-        </w:rPr>
-        <w:t xml:space="preserve"> a running Zookeeper cluster.</w:t>
+        <w:t xml:space="preserve"> requires a running Zookeeper cluster.</w:t>
       </w:r>
     </w:p>
     <w:p>
@@ -651,14 +1011,12 @@
           <w:lang w:val="en-US"/>
         </w:rPr>
       </w:pPr>
-      <w:proofErr w:type="gramStart"/>
-      <w:r>
-        <w:rPr>
-          <w:lang w:val="en-US"/>
-        </w:rPr>
-        <w:t>Single-point</w:t>
-      </w:r>
-      <w:proofErr w:type="gramEnd"/>
+      <w:r>
+        <w:rPr>
+          <w:lang w:val="en-US"/>
+        </w:rPr>
+        <w:t>Single point</w:t>
+      </w:r>
       <w:r>
         <w:rPr>
           <w:lang w:val="en-US"/>
@@ -701,169 +1059,569 @@
     <w:p>
       <w:pPr>
         <w:pStyle w:val="ListParagraph"/>
-        <w:rPr>
-          <w:rFonts w:ascii="Segoe UI Emoji" w:hAnsi="Segoe UI Emoji" w:cs="Segoe UI Emoji"/>
-          <w:lang w:val="en-US"/>
-        </w:rPr>
-      </w:pPr>
+        <w:numPr>
+          <w:ilvl w:val="0"/>
+          <w:numId w:val="4"/>
+        </w:numPr>
+        <w:rPr>
+          <w:lang w:val="en-US"/>
+        </w:rPr>
+      </w:pPr>
+    </w:p>
+    <w:p>
+      <w:pPr>
+        <w:pStyle w:val="Heading3"/>
+        <w:rPr>
+          <w:lang w:val="en-US"/>
+        </w:rPr>
+      </w:pPr>
+      <w:r>
+        <w:rPr>
+          <w:lang w:val="en-US"/>
+        </w:rPr>
+        <w:t>High-Level Architecture Diagram</w:t>
+      </w:r>
+      <w:r>
+        <w:rPr>
+          <w:lang w:val="en-US"/>
+        </w:rPr>
+        <w:t>:</w:t>
+      </w:r>
+    </w:p>
+    <w:p>
+      <w:pPr>
+        <w:rPr>
+          <w:lang w:val="en-US"/>
+        </w:rPr>
+      </w:pPr>
+      <w:r>
+        <w:rPr>
+          <w:lang w:val="en-US"/>
+        </w:rPr>
+        <w:t>This architecture allows the system to extend beyond local networks and manage worldwide deployments by integrating Zookeeper as a central coordinating layer. Each WebApp node (Node A, Node B, and Node C) connects to the Zookeeper Cluster for leader election and state synchronization.</w:t>
+      </w:r>
+    </w:p>
+    <w:p>
+      <w:pPr>
+        <w:rPr>
+          <w:lang w:val="en-US"/>
+        </w:rPr>
+      </w:pPr>
+      <w:r>
+        <w:rPr>
+          <w:noProof/>
+          <w:lang w:val="en-US"/>
+        </w:rPr>
+        <w:lastRenderedPageBreak/>
+        <w:drawing>
+          <wp:inline distT="0" distB="0" distL="0" distR="0" wp14:anchorId="2B27F567" wp14:editId="63286758">
+            <wp:extent cx="5731510" cy="4101465"/>
+            <wp:effectExtent l="0" t="0" r="2540" b="0"/>
+            <wp:docPr id="1864625200" name="Picture 1"/>
+            <wp:cNvGraphicFramePr>
+              <a:graphicFrameLocks xmlns:a="http://schemas.openxmlformats.org/drawingml/2006/main" noChangeAspect="1"/>
+            </wp:cNvGraphicFramePr>
+            <a:graphic xmlns:a="http://schemas.openxmlformats.org/drawingml/2006/main">
+              <a:graphicData uri="http://schemas.openxmlformats.org/drawingml/2006/picture">
+                <pic:pic xmlns:pic="http://schemas.openxmlformats.org/drawingml/2006/picture">
+                  <pic:nvPicPr>
+                    <pic:cNvPr id="1864625200" name="Picture 1864625200"/>
+                    <pic:cNvPicPr/>
+                  </pic:nvPicPr>
+                  <pic:blipFill>
+                    <a:blip r:embed="rId6" cstate="print">
+                      <a:extLst>
+                        <a:ext uri="{28A0092B-C50C-407E-A947-70E740481C1C}">
+                          <a14:useLocalDpi xmlns:a14="http://schemas.microsoft.com/office/drawing/2010/main" val="0"/>
+                        </a:ext>
+                      </a:extLst>
+                    </a:blip>
+                    <a:stretch>
+                      <a:fillRect/>
+                    </a:stretch>
+                  </pic:blipFill>
+                  <pic:spPr>
+                    <a:xfrm>
+                      <a:off x="0" y="0"/>
+                      <a:ext cx="5731510" cy="4101465"/>
+                    </a:xfrm>
+                    <a:prstGeom prst="rect">
+                      <a:avLst/>
+                    </a:prstGeom>
+                  </pic:spPr>
+                </pic:pic>
+              </a:graphicData>
+            </a:graphic>
+          </wp:inline>
+        </w:drawing>
+      </w:r>
+    </w:p>
+    <w:p>
+      <w:pPr>
+        <w:rPr>
+          <w:lang w:val="en-US"/>
+        </w:rPr>
+      </w:pPr>
+    </w:p>
+    <w:p>
+      <w:pPr>
+        <w:rPr>
+          <w:lang w:val="en-US"/>
+        </w:rPr>
+      </w:pPr>
+      <w:r>
+        <w:rPr>
+          <w:lang w:val="en-US"/>
+        </w:rPr>
+        <w:t>Important Elements:</w:t>
+      </w:r>
     </w:p>
     <w:p>
       <w:pPr>
         <w:pStyle w:val="ListParagraph"/>
-        <w:rPr>
-          <w:highlight w:val="yellow"/>
-          <w:lang w:val="en-US"/>
-        </w:rPr>
-      </w:pPr>
-      <w:r>
-        <w:rPr>
-          <w:lang w:val="en-US"/>
-        </w:rPr>
-        <w:t xml:space="preserve"> </w:t>
-      </w:r>
-      <w:r>
-        <w:rPr>
-          <w:highlight w:val="yellow"/>
-          <w:lang w:val="en-US"/>
-        </w:rPr>
-        <w:t xml:space="preserve">Diagram Instruction: Include </w:t>
+        <w:numPr>
+          <w:ilvl w:val="0"/>
+          <w:numId w:val="7"/>
+        </w:numPr>
+        <w:rPr>
+          <w:lang w:val="en-US"/>
+        </w:rPr>
+      </w:pPr>
+      <w:r>
+        <w:rPr>
+          <w:b/>
+          <w:bCs/>
+          <w:lang w:val="en-US"/>
+        </w:rPr>
+        <w:t>Zookeeper Cluster:</w:t>
+      </w:r>
+      <w:r>
+        <w:rPr>
+          <w:lang w:val="en-US"/>
+        </w:rPr>
+        <w:t xml:space="preserve"> The main core for managing </w:t>
+      </w:r>
+      <w:proofErr w:type="spellStart"/>
+      <w:r>
+        <w:rPr>
+          <w:lang w:val="en-US"/>
+        </w:rPr>
+        <w:t>znodes</w:t>
+      </w:r>
+      <w:proofErr w:type="spellEnd"/>
+      <w:r>
+        <w:rPr>
+          <w:lang w:val="en-US"/>
+        </w:rPr>
+        <w:t xml:space="preserve"> for message broadcasting, leader election, and session management.</w:t>
+      </w:r>
+    </w:p>
+    <w:p>
+      <w:pPr>
+        <w:pStyle w:val="ListParagraph"/>
+        <w:numPr>
+          <w:ilvl w:val="0"/>
+          <w:numId w:val="7"/>
+        </w:numPr>
+        <w:rPr>
+          <w:lang w:val="en-US"/>
+        </w:rPr>
+      </w:pPr>
+      <w:r>
+        <w:rPr>
+          <w:b/>
+          <w:bCs/>
+          <w:lang w:val="en-US"/>
+        </w:rPr>
+        <w:t>WebApp Nodes (Nodes A, B, and C)</w:t>
+      </w:r>
+      <w:r>
+        <w:rPr>
+          <w:lang w:val="en-US"/>
+        </w:rPr>
+        <w:t xml:space="preserve"> are separate Flask web apps that link to the Zookeeper cluster </w:t>
       </w:r>
       <w:proofErr w:type="gramStart"/>
       <w:r>
         <w:rPr>
-          <w:highlight w:val="yellow"/>
-          <w:lang w:val="en-US"/>
-        </w:rPr>
-        <w:t>a class</w:t>
+          <w:lang w:val="en-US"/>
+        </w:rPr>
+        <w:t>in order to</w:t>
       </w:r>
       <w:proofErr w:type="gramEnd"/>
       <w:r>
         <w:rPr>
-          <w:highlight w:val="yellow"/>
-          <w:lang w:val="en-US"/>
-        </w:rPr>
-        <w:t xml:space="preserve"> diagram modeling entities like `Webapp`, `</w:t>
-      </w:r>
+          <w:lang w:val="en-US"/>
+        </w:rPr>
+        <w:t xml:space="preserve"> coordinate in real time.</w:t>
+      </w:r>
+    </w:p>
+    <w:p>
+      <w:pPr>
+        <w:pStyle w:val="ListParagraph"/>
+        <w:numPr>
+          <w:ilvl w:val="0"/>
+          <w:numId w:val="7"/>
+        </w:numPr>
+        <w:rPr>
+          <w:lang w:val="en-US"/>
+        </w:rPr>
+      </w:pPr>
       <w:proofErr w:type="spellStart"/>
       <w:r>
         <w:rPr>
-          <w:highlight w:val="yellow"/>
-          <w:lang w:val="en-US"/>
-        </w:rPr>
-        <w:t>ZookeeperClient</w:t>
+          <w:b/>
+          <w:bCs/>
+          <w:lang w:val="en-US"/>
+        </w:rPr>
+        <w:t>Znodes</w:t>
       </w:r>
       <w:proofErr w:type="spellEnd"/>
       <w:r>
         <w:rPr>
-          <w:highlight w:val="yellow"/>
-          <w:lang w:val="en-US"/>
-        </w:rPr>
-        <w:t>`, `</w:t>
+          <w:b/>
+          <w:bCs/>
+          <w:lang w:val="en-US"/>
+        </w:rPr>
+        <w:t>:</w:t>
+      </w:r>
+      <w:r>
+        <w:rPr>
+          <w:lang w:val="en-US"/>
+        </w:rPr>
+        <w:t xml:space="preserve"> Key information sources for monitoring and disseminating state changes</w:t>
+      </w:r>
+    </w:p>
+    <w:p>
+      <w:pPr>
+        <w:pStyle w:val="ListParagraph"/>
+        <w:numPr>
+          <w:ilvl w:val="0"/>
+          <w:numId w:val="7"/>
+        </w:numPr>
+        <w:rPr>
+          <w:lang w:val="en-US"/>
+        </w:rPr>
+      </w:pPr>
+      <w:r>
+        <w:rPr>
+          <w:b/>
+          <w:bCs/>
+          <w:lang w:val="en-US"/>
+        </w:rPr>
+        <w:t>/</w:t>
+      </w:r>
+      <w:proofErr w:type="gramStart"/>
+      <w:r>
+        <w:rPr>
+          <w:b/>
+          <w:bCs/>
+          <w:lang w:val="en-US"/>
+        </w:rPr>
+        <w:t>chat</w:t>
+      </w:r>
+      <w:proofErr w:type="gramEnd"/>
+      <w:r>
+        <w:rPr>
+          <w:lang w:val="en-US"/>
+        </w:rPr>
+        <w:t>: Used to distribute chat messages and manage sessions.</w:t>
+      </w:r>
+    </w:p>
+    <w:p>
+      <w:pPr>
+        <w:pStyle w:val="ListParagraph"/>
+        <w:numPr>
+          <w:ilvl w:val="0"/>
+          <w:numId w:val="7"/>
+        </w:numPr>
+        <w:rPr>
+          <w:lang w:val="en-US"/>
+        </w:rPr>
+      </w:pPr>
+      <w:r>
+        <w:rPr>
+          <w:b/>
+          <w:bCs/>
+          <w:lang w:val="en-US"/>
+        </w:rPr>
+        <w:t>/</w:t>
+      </w:r>
+      <w:proofErr w:type="gramStart"/>
+      <w:r>
+        <w:rPr>
+          <w:b/>
+          <w:bCs/>
+          <w:lang w:val="en-US"/>
+        </w:rPr>
+        <w:t>tower</w:t>
+      </w:r>
+      <w:proofErr w:type="gramEnd"/>
+      <w:r>
+        <w:rPr>
+          <w:b/>
+          <w:bCs/>
+          <w:lang w:val="en-US"/>
+        </w:rPr>
+        <w:t>:</w:t>
+      </w:r>
+      <w:r>
+        <w:rPr>
+          <w:lang w:val="en-US"/>
+        </w:rPr>
+        <w:t xml:space="preserve"> For game state updates and tower movement tracking.</w:t>
+      </w:r>
+    </w:p>
+    <w:p>
+      <w:pPr>
+        <w:pStyle w:val="ListParagraph"/>
+        <w:numPr>
+          <w:ilvl w:val="0"/>
+          <w:numId w:val="7"/>
+        </w:numPr>
+        <w:rPr>
+          <w:lang w:val="en-US"/>
+        </w:rPr>
+      </w:pPr>
+      <w:r>
+        <w:rPr>
+          <w:b/>
+          <w:bCs/>
+          <w:lang w:val="en-US"/>
+        </w:rPr>
+        <w:t>/</w:t>
+      </w:r>
+      <w:proofErr w:type="gramStart"/>
+      <w:r>
+        <w:rPr>
+          <w:b/>
+          <w:bCs/>
+          <w:lang w:val="en-US"/>
+        </w:rPr>
+        <w:t>leader</w:t>
+      </w:r>
+      <w:proofErr w:type="gramEnd"/>
+      <w:r>
+        <w:rPr>
+          <w:b/>
+          <w:bCs/>
+          <w:lang w:val="en-US"/>
+        </w:rPr>
+        <w:t>:</w:t>
+      </w:r>
+      <w:r>
+        <w:rPr>
+          <w:lang w:val="en-US"/>
+        </w:rPr>
+        <w:t xml:space="preserve"> Used to elect a leader, enabling one node to assume command of important tasks.</w:t>
+      </w:r>
+    </w:p>
+    <w:p>
+      <w:pPr>
+        <w:rPr>
+          <w:lang w:val="en-US"/>
+        </w:rPr>
+      </w:pPr>
+      <w:r>
+        <w:rPr>
+          <w:lang w:val="en-US"/>
+        </w:rPr>
+        <w:t>Data Flow:</w:t>
+      </w:r>
+    </w:p>
+    <w:p>
+      <w:pPr>
+        <w:pStyle w:val="ListParagraph"/>
+        <w:numPr>
+          <w:ilvl w:val="0"/>
+          <w:numId w:val="8"/>
+        </w:numPr>
+        <w:rPr>
+          <w:lang w:val="en-US"/>
+        </w:rPr>
+      </w:pPr>
+      <w:r>
+        <w:rPr>
+          <w:lang w:val="en-US"/>
+        </w:rPr>
+        <w:t xml:space="preserve">Leader Election: By registering with the /leader </w:t>
       </w:r>
       <w:proofErr w:type="spellStart"/>
       <w:r>
         <w:rPr>
-          <w:highlight w:val="yellow"/>
-          <w:lang w:val="en-US"/>
-        </w:rPr>
-        <w:t>ZNode</w:t>
+          <w:lang w:val="en-US"/>
+        </w:rPr>
+        <w:t>znode</w:t>
       </w:r>
       <w:proofErr w:type="spellEnd"/>
       <w:r>
         <w:rPr>
-          <w:highlight w:val="yellow"/>
-          <w:lang w:val="en-US"/>
-        </w:rPr>
-        <w:t>`, with attributes/methods like `</w:t>
+          <w:lang w:val="en-US"/>
+        </w:rPr>
+        <w:t>, each node tries to take the lead. While the others keep an eye out for changes in leadership, the first node to successfully register takes over as the leader.</w:t>
+      </w:r>
+    </w:p>
+    <w:p>
+      <w:pPr>
+        <w:pStyle w:val="ListParagraph"/>
+        <w:numPr>
+          <w:ilvl w:val="0"/>
+          <w:numId w:val="8"/>
+        </w:numPr>
+        <w:rPr>
+          <w:lang w:val="en-US"/>
+        </w:rPr>
+      </w:pPr>
+      <w:r>
+        <w:rPr>
+          <w:lang w:val="en-US"/>
+        </w:rPr>
+        <w:t xml:space="preserve">Session Management: To guarantee uniform chat message delivery across all nodes, user sessions are monitored by the /chat </w:t>
+      </w:r>
+      <w:proofErr w:type="spellStart"/>
+      <w:r>
+        <w:rPr>
+          <w:lang w:val="en-US"/>
+        </w:rPr>
+        <w:t>znode</w:t>
+      </w:r>
+      <w:proofErr w:type="spellEnd"/>
+      <w:r>
+        <w:rPr>
+          <w:lang w:val="en-US"/>
+        </w:rPr>
+        <w:t>.</w:t>
+      </w:r>
+    </w:p>
+    <w:p>
+      <w:pPr>
+        <w:pStyle w:val="ListParagraph"/>
+        <w:numPr>
+          <w:ilvl w:val="0"/>
+          <w:numId w:val="8"/>
+        </w:numPr>
+        <w:rPr>
+          <w:lang w:val="en-US"/>
+        </w:rPr>
+      </w:pPr>
+      <w:r>
+        <w:rPr>
+          <w:lang w:val="en-US"/>
+        </w:rPr>
+        <w:t xml:space="preserve">Message Broadcasting: To guarantee coordinated gameplay, game moves and state changes are transmitted via the /tower </w:t>
+      </w:r>
+      <w:proofErr w:type="spellStart"/>
+      <w:r>
+        <w:rPr>
+          <w:lang w:val="en-US"/>
+        </w:rPr>
+        <w:t>znode</w:t>
+      </w:r>
+      <w:proofErr w:type="spellEnd"/>
+      <w:r>
+        <w:rPr>
+          <w:lang w:val="en-US"/>
+        </w:rPr>
+        <w:t>.</w:t>
+      </w:r>
+    </w:p>
+    <w:p>
+      <w:pPr>
+        <w:pStyle w:val="ListParagraph"/>
+        <w:numPr>
+          <w:ilvl w:val="0"/>
+          <w:numId w:val="8"/>
+        </w:numPr>
+        <w:rPr>
+          <w:lang w:val="en-US"/>
+        </w:rPr>
+      </w:pPr>
+      <w:r>
+        <w:rPr>
+          <w:lang w:val="en-US"/>
+        </w:rPr>
+        <w:t xml:space="preserve">Client Watches: To replicate the </w:t>
       </w:r>
       <w:proofErr w:type="gramStart"/>
       <w:r>
         <w:rPr>
-          <w:highlight w:val="yellow"/>
-          <w:lang w:val="en-US"/>
-        </w:rPr>
-        <w:t>broadcast(</w:t>
+          <w:lang w:val="en-US"/>
+        </w:rPr>
+        <w:t>Zookeeper</w:t>
       </w:r>
       <w:proofErr w:type="gramEnd"/>
       <w:r>
         <w:rPr>
-          <w:highlight w:val="yellow"/>
-          <w:lang w:val="en-US"/>
-        </w:rPr>
-        <w:t>)`, `</w:t>
+          <w:lang w:val="en-US"/>
+        </w:rPr>
+        <w:t xml:space="preserve"> watch mechanism, external clients periodically request the /update endpoint for real-time updates. By doing this, extra overhead is </w:t>
       </w:r>
       <w:proofErr w:type="gramStart"/>
       <w:r>
         <w:rPr>
-          <w:highlight w:val="yellow"/>
-          <w:lang w:val="en-US"/>
-        </w:rPr>
-        <w:t>watch(</w:t>
+          <w:lang w:val="en-US"/>
+        </w:rPr>
+        <w:t>avoided</w:t>
       </w:r>
       <w:proofErr w:type="gramEnd"/>
       <w:r>
         <w:rPr>
-          <w:highlight w:val="yellow"/>
-          <w:lang w:val="en-US"/>
-        </w:rPr>
-        <w:t>)`, etc.</w:t>
-      </w:r>
-    </w:p>
-    <w:p>
-      <w:pPr>
-        <w:pStyle w:val="ListParagraph"/>
-        <w:rPr>
-          <w:highlight w:val="yellow"/>
-          <w:lang w:val="en-US"/>
-        </w:rPr>
-      </w:pPr>
-    </w:p>
-    <w:p>
-      <w:pPr>
-        <w:pStyle w:val="ListParagraph"/>
-        <w:rPr>
-          <w:lang w:val="en-US"/>
-        </w:rPr>
-      </w:pPr>
-      <w:r>
-        <w:rPr>
-          <w:highlight w:val="yellow"/>
-          <w:lang w:val="en-US"/>
-        </w:rPr>
-        <w:t xml:space="preserve">Diagram Instruction: Include an architecture diagram showing </w:t>
-      </w:r>
-      <w:proofErr w:type="gramStart"/>
-      <w:r>
-        <w:rPr>
-          <w:highlight w:val="yellow"/>
-          <w:lang w:val="en-US"/>
-        </w:rPr>
-        <w:t>webapps</w:t>
-      </w:r>
-      <w:proofErr w:type="gramEnd"/>
-      <w:r>
-        <w:rPr>
-          <w:highlight w:val="yellow"/>
-          <w:lang w:val="en-US"/>
-        </w:rPr>
-        <w:t xml:space="preserve"> connected to a Zookeeper ensemble with </w:t>
-      </w:r>
-      <w:proofErr w:type="spellStart"/>
-      <w:r>
-        <w:rPr>
-          <w:highlight w:val="yellow"/>
-          <w:lang w:val="en-US"/>
-        </w:rPr>
-        <w:t>znodes</w:t>
-      </w:r>
-      <w:proofErr w:type="spellEnd"/>
-      <w:r>
-        <w:rPr>
-          <w:highlight w:val="yellow"/>
-          <w:lang w:val="en-US"/>
-        </w:rPr>
-        <w:t xml:space="preserve"> like `/chat`, `/tower`, `/leader`.</w:t>
-      </w:r>
+          <w:lang w:val="en-US"/>
+        </w:rPr>
+        <w:t xml:space="preserve"> and each client is guaranteed a constant game and chat state.</w:t>
+      </w:r>
+    </w:p>
+    <w:p>
+      <w:pPr>
+        <w:rPr>
+          <w:lang w:val="en-US"/>
+        </w:rPr>
+      </w:pPr>
+      <w:r>
+        <w:rPr>
+          <w:lang w:val="en-US"/>
+        </w:rPr>
+        <w:lastRenderedPageBreak/>
+        <w:t xml:space="preserve">The system can support millions of users with low latency because </w:t>
+      </w:r>
+      <w:r>
+        <w:rPr>
+          <w:lang w:val="en-US"/>
+        </w:rPr>
+        <w:t>of</w:t>
+      </w:r>
+      <w:r>
+        <w:rPr>
+          <w:lang w:val="en-US"/>
+        </w:rPr>
+        <w:t xml:space="preserve"> this design, which enables it to scale beyond local networks. Additionally, </w:t>
+      </w:r>
+      <w:r>
+        <w:rPr>
+          <w:lang w:val="en-US"/>
+        </w:rPr>
+        <w:t>a new leader is selected if the old one fails.</w:t>
+      </w:r>
+    </w:p>
+    <w:p>
+      <w:pPr>
+        <w:rPr>
+          <w:lang w:val="en-US"/>
+        </w:rPr>
+      </w:pPr>
+      <w:r>
+        <w:rPr>
+          <w:lang w:val="en-US"/>
+        </w:rPr>
+        <w:t>Zookeeper's watch mechanism provides fault tolerance and high availability by ensuring that nodes can respond to changes in real-time.</w:t>
+      </w:r>
+    </w:p>
+    <w:p>
+      <w:pPr>
+        <w:rPr>
+          <w:lang w:val="en-US"/>
+        </w:rPr>
+      </w:pPr>
     </w:p>
     <w:p>
       <w:pPr>
@@ -897,27 +1655,13 @@
         </w:rPr>
         <w:t xml:space="preserve"> The diagrams in this document are created with instructions from ChatGPT(</w:t>
       </w:r>
-      <w:hyperlink r:id="rId5" w:history="1">
+      <w:hyperlink r:id="rId7" w:history="1">
         <w:r>
           <w:rPr>
             <w:rStyle w:val="Hyperlink"/>
             <w:lang w:val="en-US"/>
           </w:rPr>
-          <w:t>https://chatgpt.com/share/6821e92b-f72c-800c-</w:t>
-        </w:r>
-        <w:r>
-          <w:rPr>
-            <w:rStyle w:val="Hyperlink"/>
-            <w:lang w:val="en-US"/>
-          </w:rPr>
-          <w:t>b</w:t>
-        </w:r>
-        <w:r>
-          <w:rPr>
-            <w:rStyle w:val="Hyperlink"/>
-            <w:lang w:val="en-US"/>
-          </w:rPr>
-          <w:t>927-847c57724f00</w:t>
+          <w:t>https://chatgpt.com/share/6821e92b-f72c-800c-b927-847c57724f00</w:t>
         </w:r>
       </w:hyperlink>
       <w:r>
@@ -941,6 +1685,119 @@
 <file path=word/numbering.xml><?xml version="1.0" encoding="utf-8"?>
 <w:numbering xmlns:wpc="http://schemas.microsoft.com/office/word/2010/wordprocessingCanvas" xmlns:cx="http://schemas.microsoft.com/office/drawing/2014/chartex" xmlns:cx1="http://schemas.microsoft.com/office/drawing/2015/9/8/chartex" xmlns:cx2="http://schemas.microsoft.com/office/drawing/2015/10/21/chartex" xmlns:cx3="http://schemas.microsoft.com/office/drawing/2016/5/9/chartex" xmlns:cx4="http://schemas.microsoft.com/office/drawing/2016/5/10/chartex" xmlns:cx5="http://schemas.microsoft.com/office/drawing/2016/5/11/chartex" xmlns:cx6="http://schemas.microsoft.com/office/drawing/2016/5/12/chartex" xmlns:cx7="http://schemas.microsoft.com/office/drawing/2016/5/13/chartex" xmlns:cx8="http://schemas.microsoft.com/office/drawing/2016/5/14/chartex" xmlns:mc="http://schemas.openxmlformats.org/markup-compatibility/2006" xmlns:aink="http://schemas.microsoft.com/office/drawing/2016/ink" xmlns:am3d="http://schemas.microsoft.com/office/drawing/2017/model3d" xmlns:o="urn:schemas-microsoft-com:office:office" xmlns:oel="http://schemas.microsoft.com/office/2019/extlst" xmlns:r="http://schemas.openxmlformats.org/officeDocument/2006/relationships" xmlns:m="http://schemas.openxmlformats.org/officeDocument/2006/math" xmlns:v="urn:schemas-microsoft-com:vml" xmlns:wp14="http://schemas.microsoft.com/office/word/2010/wordprocessingDrawing" xmlns:wp="http://schemas.openxmlformats.org/drawingml/2006/wordprocessingDrawing" xmlns:w10="urn:schemas-microsoft-com:office:word" xmlns:w="http://schemas.openxmlformats.org/wordprocessingml/2006/main" xmlns:w14="http://schemas.microsoft.com/office/word/2010/wordml" xmlns:w15="http://schemas.microsoft.com/office/word/2012/wordml" xmlns:w16cex="http://schemas.microsoft.com/office/word/2018/wordml/cex" xmlns:w16cid="http://schemas.microsoft.com/office/word/2016/wordml/cid" xmlns:w16="http://schemas.microsoft.com/office/word/2018/wordml" xmlns:w16du="http://schemas.microsoft.com/office/word/2023/wordml/word16du" xmlns:w16sdtdh="http://schemas.microsoft.com/office/word/2020/wordml/sdtdatahash" xmlns:w16sdtfl="http://schemas.microsoft.com/office/word/2024/wordml/sdtformatlock" xmlns:w16se="http://schemas.microsoft.com/office/word/2015/wordml/symex" xmlns:wpg="http://schemas.microsoft.com/office/word/2010/wordprocessingGroup" xmlns:wpi="http://schemas.microsoft.com/office/word/2010/wordprocessingInk" xmlns:wne="http://schemas.microsoft.com/office/word/2006/wordml" xmlns:wps="http://schemas.microsoft.com/office/word/2010/wordprocessingShape" mc:Ignorable="w14 w15 w16se w16cid w16 w16cex w16sdtdh w16sdtfl w16du wp14">
   <w:abstractNum w:abstractNumId="0" w15:restartNumberingAfterBreak="0">
+    <w:nsid w:val="188D0B97"/>
+    <w:multiLevelType w:val="hybridMultilevel"/>
+    <w:tmpl w:val="952E9730"/>
+    <w:lvl w:ilvl="0" w:tplc="0C090001">
+      <w:start w:val="1"/>
+      <w:numFmt w:val="bullet"/>
+      <w:lvlText w:val=""/>
+      <w:lvlJc w:val="left"/>
+      <w:pPr>
+        <w:ind w:left="720" w:hanging="360"/>
+      </w:pPr>
+      <w:rPr>
+        <w:rFonts w:ascii="Symbol" w:hAnsi="Symbol" w:hint="default"/>
+      </w:rPr>
+    </w:lvl>
+    <w:lvl w:ilvl="1" w:tplc="0C090003" w:tentative="1">
+      <w:start w:val="1"/>
+      <w:numFmt w:val="bullet"/>
+      <w:lvlText w:val="o"/>
+      <w:lvlJc w:val="left"/>
+      <w:pPr>
+        <w:ind w:left="1440" w:hanging="360"/>
+      </w:pPr>
+      <w:rPr>
+        <w:rFonts w:ascii="Courier New" w:hAnsi="Courier New" w:cs="Courier New" w:hint="default"/>
+      </w:rPr>
+    </w:lvl>
+    <w:lvl w:ilvl="2" w:tplc="0C090005" w:tentative="1">
+      <w:start w:val="1"/>
+      <w:numFmt w:val="bullet"/>
+      <w:lvlText w:val=""/>
+      <w:lvlJc w:val="left"/>
+      <w:pPr>
+        <w:ind w:left="2160" w:hanging="360"/>
+      </w:pPr>
+      <w:rPr>
+        <w:rFonts w:ascii="Wingdings" w:hAnsi="Wingdings" w:hint="default"/>
+      </w:rPr>
+    </w:lvl>
+    <w:lvl w:ilvl="3" w:tplc="0C090001" w:tentative="1">
+      <w:start w:val="1"/>
+      <w:numFmt w:val="bullet"/>
+      <w:lvlText w:val=""/>
+      <w:lvlJc w:val="left"/>
+      <w:pPr>
+        <w:ind w:left="2880" w:hanging="360"/>
+      </w:pPr>
+      <w:rPr>
+        <w:rFonts w:ascii="Symbol" w:hAnsi="Symbol" w:hint="default"/>
+      </w:rPr>
+    </w:lvl>
+    <w:lvl w:ilvl="4" w:tplc="0C090003" w:tentative="1">
+      <w:start w:val="1"/>
+      <w:numFmt w:val="bullet"/>
+      <w:lvlText w:val="o"/>
+      <w:lvlJc w:val="left"/>
+      <w:pPr>
+        <w:ind w:left="3600" w:hanging="360"/>
+      </w:pPr>
+      <w:rPr>
+        <w:rFonts w:ascii="Courier New" w:hAnsi="Courier New" w:cs="Courier New" w:hint="default"/>
+      </w:rPr>
+    </w:lvl>
+    <w:lvl w:ilvl="5" w:tplc="0C090005" w:tentative="1">
+      <w:start w:val="1"/>
+      <w:numFmt w:val="bullet"/>
+      <w:lvlText w:val=""/>
+      <w:lvlJc w:val="left"/>
+      <w:pPr>
+        <w:ind w:left="4320" w:hanging="360"/>
+      </w:pPr>
+      <w:rPr>
+        <w:rFonts w:ascii="Wingdings" w:hAnsi="Wingdings" w:hint="default"/>
+      </w:rPr>
+    </w:lvl>
+    <w:lvl w:ilvl="6" w:tplc="0C090001" w:tentative="1">
+      <w:start w:val="1"/>
+      <w:numFmt w:val="bullet"/>
+      <w:lvlText w:val=""/>
+      <w:lvlJc w:val="left"/>
+      <w:pPr>
+        <w:ind w:left="5040" w:hanging="360"/>
+      </w:pPr>
+      <w:rPr>
+        <w:rFonts w:ascii="Symbol" w:hAnsi="Symbol" w:hint="default"/>
+      </w:rPr>
+    </w:lvl>
+    <w:lvl w:ilvl="7" w:tplc="0C090003" w:tentative="1">
+      <w:start w:val="1"/>
+      <w:numFmt w:val="bullet"/>
+      <w:lvlText w:val="o"/>
+      <w:lvlJc w:val="left"/>
+      <w:pPr>
+        <w:ind w:left="5760" w:hanging="360"/>
+      </w:pPr>
+      <w:rPr>
+        <w:rFonts w:ascii="Courier New" w:hAnsi="Courier New" w:cs="Courier New" w:hint="default"/>
+      </w:rPr>
+    </w:lvl>
+    <w:lvl w:ilvl="8" w:tplc="0C090005" w:tentative="1">
+      <w:start w:val="1"/>
+      <w:numFmt w:val="bullet"/>
+      <w:lvlText w:val=""/>
+      <w:lvlJc w:val="left"/>
+      <w:pPr>
+        <w:ind w:left="6480" w:hanging="360"/>
+      </w:pPr>
+      <w:rPr>
+        <w:rFonts w:ascii="Wingdings" w:hAnsi="Wingdings" w:hint="default"/>
+      </w:rPr>
+    </w:lvl>
+  </w:abstractNum>
+  <w:abstractNum w:abstractNumId="1" w15:restartNumberingAfterBreak="0">
     <w:nsid w:val="1CA8081F"/>
     <w:multiLevelType w:val="hybridMultilevel"/>
     <w:tmpl w:val="6AB63B36"/>
@@ -1053,7 +1910,7 @@
       </w:rPr>
     </w:lvl>
   </w:abstractNum>
-  <w:abstractNum w:abstractNumId="1" w15:restartNumberingAfterBreak="0">
+  <w:abstractNum w:abstractNumId="2" w15:restartNumberingAfterBreak="0">
     <w:nsid w:val="230C4333"/>
     <w:multiLevelType w:val="hybridMultilevel"/>
     <w:tmpl w:val="8F309C68"/>
@@ -1166,7 +2023,120 @@
       </w:rPr>
     </w:lvl>
   </w:abstractNum>
-  <w:abstractNum w:abstractNumId="2" w15:restartNumberingAfterBreak="0">
+  <w:abstractNum w:abstractNumId="3" w15:restartNumberingAfterBreak="0">
+    <w:nsid w:val="4C3C7195"/>
+    <w:multiLevelType w:val="hybridMultilevel"/>
+    <w:tmpl w:val="4822A01E"/>
+    <w:lvl w:ilvl="0" w:tplc="0C090001">
+      <w:start w:val="1"/>
+      <w:numFmt w:val="bullet"/>
+      <w:lvlText w:val=""/>
+      <w:lvlJc w:val="left"/>
+      <w:pPr>
+        <w:ind w:left="720" w:hanging="360"/>
+      </w:pPr>
+      <w:rPr>
+        <w:rFonts w:ascii="Symbol" w:hAnsi="Symbol" w:hint="default"/>
+      </w:rPr>
+    </w:lvl>
+    <w:lvl w:ilvl="1" w:tplc="0C090003" w:tentative="1">
+      <w:start w:val="1"/>
+      <w:numFmt w:val="bullet"/>
+      <w:lvlText w:val="o"/>
+      <w:lvlJc w:val="left"/>
+      <w:pPr>
+        <w:ind w:left="1440" w:hanging="360"/>
+      </w:pPr>
+      <w:rPr>
+        <w:rFonts w:ascii="Courier New" w:hAnsi="Courier New" w:cs="Courier New" w:hint="default"/>
+      </w:rPr>
+    </w:lvl>
+    <w:lvl w:ilvl="2" w:tplc="0C090005" w:tentative="1">
+      <w:start w:val="1"/>
+      <w:numFmt w:val="bullet"/>
+      <w:lvlText w:val=""/>
+      <w:lvlJc w:val="left"/>
+      <w:pPr>
+        <w:ind w:left="2160" w:hanging="360"/>
+      </w:pPr>
+      <w:rPr>
+        <w:rFonts w:ascii="Wingdings" w:hAnsi="Wingdings" w:hint="default"/>
+      </w:rPr>
+    </w:lvl>
+    <w:lvl w:ilvl="3" w:tplc="0C090001" w:tentative="1">
+      <w:start w:val="1"/>
+      <w:numFmt w:val="bullet"/>
+      <w:lvlText w:val=""/>
+      <w:lvlJc w:val="left"/>
+      <w:pPr>
+        <w:ind w:left="2880" w:hanging="360"/>
+      </w:pPr>
+      <w:rPr>
+        <w:rFonts w:ascii="Symbol" w:hAnsi="Symbol" w:hint="default"/>
+      </w:rPr>
+    </w:lvl>
+    <w:lvl w:ilvl="4" w:tplc="0C090003" w:tentative="1">
+      <w:start w:val="1"/>
+      <w:numFmt w:val="bullet"/>
+      <w:lvlText w:val="o"/>
+      <w:lvlJc w:val="left"/>
+      <w:pPr>
+        <w:ind w:left="3600" w:hanging="360"/>
+      </w:pPr>
+      <w:rPr>
+        <w:rFonts w:ascii="Courier New" w:hAnsi="Courier New" w:cs="Courier New" w:hint="default"/>
+      </w:rPr>
+    </w:lvl>
+    <w:lvl w:ilvl="5" w:tplc="0C090005" w:tentative="1">
+      <w:start w:val="1"/>
+      <w:numFmt w:val="bullet"/>
+      <w:lvlText w:val=""/>
+      <w:lvlJc w:val="left"/>
+      <w:pPr>
+        <w:ind w:left="4320" w:hanging="360"/>
+      </w:pPr>
+      <w:rPr>
+        <w:rFonts w:ascii="Wingdings" w:hAnsi="Wingdings" w:hint="default"/>
+      </w:rPr>
+    </w:lvl>
+    <w:lvl w:ilvl="6" w:tplc="0C090001" w:tentative="1">
+      <w:start w:val="1"/>
+      <w:numFmt w:val="bullet"/>
+      <w:lvlText w:val=""/>
+      <w:lvlJc w:val="left"/>
+      <w:pPr>
+        <w:ind w:left="5040" w:hanging="360"/>
+      </w:pPr>
+      <w:rPr>
+        <w:rFonts w:ascii="Symbol" w:hAnsi="Symbol" w:hint="default"/>
+      </w:rPr>
+    </w:lvl>
+    <w:lvl w:ilvl="7" w:tplc="0C090003" w:tentative="1">
+      <w:start w:val="1"/>
+      <w:numFmt w:val="bullet"/>
+      <w:lvlText w:val="o"/>
+      <w:lvlJc w:val="left"/>
+      <w:pPr>
+        <w:ind w:left="5760" w:hanging="360"/>
+      </w:pPr>
+      <w:rPr>
+        <w:rFonts w:ascii="Courier New" w:hAnsi="Courier New" w:cs="Courier New" w:hint="default"/>
+      </w:rPr>
+    </w:lvl>
+    <w:lvl w:ilvl="8" w:tplc="0C090005" w:tentative="1">
+      <w:start w:val="1"/>
+      <w:numFmt w:val="bullet"/>
+      <w:lvlText w:val=""/>
+      <w:lvlJc w:val="left"/>
+      <w:pPr>
+        <w:ind w:left="6480" w:hanging="360"/>
+      </w:pPr>
+      <w:rPr>
+        <w:rFonts w:ascii="Wingdings" w:hAnsi="Wingdings" w:hint="default"/>
+      </w:rPr>
+    </w:lvl>
+  </w:abstractNum>
+  <w:abstractNum w:abstractNumId="4" w15:restartNumberingAfterBreak="0">
     <w:nsid w:val="5DAC4E67"/>
     <w:multiLevelType w:val="hybridMultilevel"/>
     <w:tmpl w:val="095C92BE"/>
@@ -1279,7 +2249,7 @@
       </w:rPr>
     </w:lvl>
   </w:abstractNum>
-  <w:abstractNum w:abstractNumId="3" w15:restartNumberingAfterBreak="0">
+  <w:abstractNum w:abstractNumId="5" w15:restartNumberingAfterBreak="0">
     <w:nsid w:val="67C83F9E"/>
     <w:multiLevelType w:val="hybridMultilevel"/>
     <w:tmpl w:val="A95E08F8"/>
@@ -1392,16 +2362,254 @@
       </w:rPr>
     </w:lvl>
   </w:abstractNum>
+  <w:abstractNum w:abstractNumId="6" w15:restartNumberingAfterBreak="0">
+    <w:nsid w:val="6C00188F"/>
+    <w:multiLevelType w:val="hybridMultilevel"/>
+    <w:tmpl w:val="C0A4F424"/>
+    <w:lvl w:ilvl="0" w:tplc="0C090001">
+      <w:start w:val="1"/>
+      <w:numFmt w:val="bullet"/>
+      <w:lvlText w:val=""/>
+      <w:lvlJc w:val="left"/>
+      <w:pPr>
+        <w:ind w:left="720" w:hanging="360"/>
+      </w:pPr>
+      <w:rPr>
+        <w:rFonts w:ascii="Symbol" w:hAnsi="Symbol" w:hint="default"/>
+      </w:rPr>
+    </w:lvl>
+    <w:lvl w:ilvl="1" w:tplc="0C090003" w:tentative="1">
+      <w:start w:val="1"/>
+      <w:numFmt w:val="bullet"/>
+      <w:lvlText w:val="o"/>
+      <w:lvlJc w:val="left"/>
+      <w:pPr>
+        <w:ind w:left="1440" w:hanging="360"/>
+      </w:pPr>
+      <w:rPr>
+        <w:rFonts w:ascii="Courier New" w:hAnsi="Courier New" w:cs="Courier New" w:hint="default"/>
+      </w:rPr>
+    </w:lvl>
+    <w:lvl w:ilvl="2" w:tplc="0C090005" w:tentative="1">
+      <w:start w:val="1"/>
+      <w:numFmt w:val="bullet"/>
+      <w:lvlText w:val=""/>
+      <w:lvlJc w:val="left"/>
+      <w:pPr>
+        <w:ind w:left="2160" w:hanging="360"/>
+      </w:pPr>
+      <w:rPr>
+        <w:rFonts w:ascii="Wingdings" w:hAnsi="Wingdings" w:hint="default"/>
+      </w:rPr>
+    </w:lvl>
+    <w:lvl w:ilvl="3" w:tplc="0C090001" w:tentative="1">
+      <w:start w:val="1"/>
+      <w:numFmt w:val="bullet"/>
+      <w:lvlText w:val=""/>
+      <w:lvlJc w:val="left"/>
+      <w:pPr>
+        <w:ind w:left="2880" w:hanging="360"/>
+      </w:pPr>
+      <w:rPr>
+        <w:rFonts w:ascii="Symbol" w:hAnsi="Symbol" w:hint="default"/>
+      </w:rPr>
+    </w:lvl>
+    <w:lvl w:ilvl="4" w:tplc="0C090003" w:tentative="1">
+      <w:start w:val="1"/>
+      <w:numFmt w:val="bullet"/>
+      <w:lvlText w:val="o"/>
+      <w:lvlJc w:val="left"/>
+      <w:pPr>
+        <w:ind w:left="3600" w:hanging="360"/>
+      </w:pPr>
+      <w:rPr>
+        <w:rFonts w:ascii="Courier New" w:hAnsi="Courier New" w:cs="Courier New" w:hint="default"/>
+      </w:rPr>
+    </w:lvl>
+    <w:lvl w:ilvl="5" w:tplc="0C090005" w:tentative="1">
+      <w:start w:val="1"/>
+      <w:numFmt w:val="bullet"/>
+      <w:lvlText w:val=""/>
+      <w:lvlJc w:val="left"/>
+      <w:pPr>
+        <w:ind w:left="4320" w:hanging="360"/>
+      </w:pPr>
+      <w:rPr>
+        <w:rFonts w:ascii="Wingdings" w:hAnsi="Wingdings" w:hint="default"/>
+      </w:rPr>
+    </w:lvl>
+    <w:lvl w:ilvl="6" w:tplc="0C090001" w:tentative="1">
+      <w:start w:val="1"/>
+      <w:numFmt w:val="bullet"/>
+      <w:lvlText w:val=""/>
+      <w:lvlJc w:val="left"/>
+      <w:pPr>
+        <w:ind w:left="5040" w:hanging="360"/>
+      </w:pPr>
+      <w:rPr>
+        <w:rFonts w:ascii="Symbol" w:hAnsi="Symbol" w:hint="default"/>
+      </w:rPr>
+    </w:lvl>
+    <w:lvl w:ilvl="7" w:tplc="0C090003" w:tentative="1">
+      <w:start w:val="1"/>
+      <w:numFmt w:val="bullet"/>
+      <w:lvlText w:val="o"/>
+      <w:lvlJc w:val="left"/>
+      <w:pPr>
+        <w:ind w:left="5760" w:hanging="360"/>
+      </w:pPr>
+      <w:rPr>
+        <w:rFonts w:ascii="Courier New" w:hAnsi="Courier New" w:cs="Courier New" w:hint="default"/>
+      </w:rPr>
+    </w:lvl>
+    <w:lvl w:ilvl="8" w:tplc="0C090005" w:tentative="1">
+      <w:start w:val="1"/>
+      <w:numFmt w:val="bullet"/>
+      <w:lvlText w:val=""/>
+      <w:lvlJc w:val="left"/>
+      <w:pPr>
+        <w:ind w:left="6480" w:hanging="360"/>
+      </w:pPr>
+      <w:rPr>
+        <w:rFonts w:ascii="Wingdings" w:hAnsi="Wingdings" w:hint="default"/>
+      </w:rPr>
+    </w:lvl>
+  </w:abstractNum>
+  <w:abstractNum w:abstractNumId="7" w15:restartNumberingAfterBreak="0">
+    <w:nsid w:val="6C3039CA"/>
+    <w:multiLevelType w:val="hybridMultilevel"/>
+    <w:tmpl w:val="983814E8"/>
+    <w:lvl w:ilvl="0" w:tplc="0C090001">
+      <w:start w:val="1"/>
+      <w:numFmt w:val="bullet"/>
+      <w:lvlText w:val=""/>
+      <w:lvlJc w:val="left"/>
+      <w:pPr>
+        <w:ind w:left="720" w:hanging="360"/>
+      </w:pPr>
+      <w:rPr>
+        <w:rFonts w:ascii="Symbol" w:hAnsi="Symbol" w:hint="default"/>
+      </w:rPr>
+    </w:lvl>
+    <w:lvl w:ilvl="1" w:tplc="0C090003" w:tentative="1">
+      <w:start w:val="1"/>
+      <w:numFmt w:val="bullet"/>
+      <w:lvlText w:val="o"/>
+      <w:lvlJc w:val="left"/>
+      <w:pPr>
+        <w:ind w:left="1440" w:hanging="360"/>
+      </w:pPr>
+      <w:rPr>
+        <w:rFonts w:ascii="Courier New" w:hAnsi="Courier New" w:cs="Courier New" w:hint="default"/>
+      </w:rPr>
+    </w:lvl>
+    <w:lvl w:ilvl="2" w:tplc="0C090005" w:tentative="1">
+      <w:start w:val="1"/>
+      <w:numFmt w:val="bullet"/>
+      <w:lvlText w:val=""/>
+      <w:lvlJc w:val="left"/>
+      <w:pPr>
+        <w:ind w:left="2160" w:hanging="360"/>
+      </w:pPr>
+      <w:rPr>
+        <w:rFonts w:ascii="Wingdings" w:hAnsi="Wingdings" w:hint="default"/>
+      </w:rPr>
+    </w:lvl>
+    <w:lvl w:ilvl="3" w:tplc="0C090001" w:tentative="1">
+      <w:start w:val="1"/>
+      <w:numFmt w:val="bullet"/>
+      <w:lvlText w:val=""/>
+      <w:lvlJc w:val="left"/>
+      <w:pPr>
+        <w:ind w:left="2880" w:hanging="360"/>
+      </w:pPr>
+      <w:rPr>
+        <w:rFonts w:ascii="Symbol" w:hAnsi="Symbol" w:hint="default"/>
+      </w:rPr>
+    </w:lvl>
+    <w:lvl w:ilvl="4" w:tplc="0C090003" w:tentative="1">
+      <w:start w:val="1"/>
+      <w:numFmt w:val="bullet"/>
+      <w:lvlText w:val="o"/>
+      <w:lvlJc w:val="left"/>
+      <w:pPr>
+        <w:ind w:left="3600" w:hanging="360"/>
+      </w:pPr>
+      <w:rPr>
+        <w:rFonts w:ascii="Courier New" w:hAnsi="Courier New" w:cs="Courier New" w:hint="default"/>
+      </w:rPr>
+    </w:lvl>
+    <w:lvl w:ilvl="5" w:tplc="0C090005" w:tentative="1">
+      <w:start w:val="1"/>
+      <w:numFmt w:val="bullet"/>
+      <w:lvlText w:val=""/>
+      <w:lvlJc w:val="left"/>
+      <w:pPr>
+        <w:ind w:left="4320" w:hanging="360"/>
+      </w:pPr>
+      <w:rPr>
+        <w:rFonts w:ascii="Wingdings" w:hAnsi="Wingdings" w:hint="default"/>
+      </w:rPr>
+    </w:lvl>
+    <w:lvl w:ilvl="6" w:tplc="0C090001" w:tentative="1">
+      <w:start w:val="1"/>
+      <w:numFmt w:val="bullet"/>
+      <w:lvlText w:val=""/>
+      <w:lvlJc w:val="left"/>
+      <w:pPr>
+        <w:ind w:left="5040" w:hanging="360"/>
+      </w:pPr>
+      <w:rPr>
+        <w:rFonts w:ascii="Symbol" w:hAnsi="Symbol" w:hint="default"/>
+      </w:rPr>
+    </w:lvl>
+    <w:lvl w:ilvl="7" w:tplc="0C090003" w:tentative="1">
+      <w:start w:val="1"/>
+      <w:numFmt w:val="bullet"/>
+      <w:lvlText w:val="o"/>
+      <w:lvlJc w:val="left"/>
+      <w:pPr>
+        <w:ind w:left="5760" w:hanging="360"/>
+      </w:pPr>
+      <w:rPr>
+        <w:rFonts w:ascii="Courier New" w:hAnsi="Courier New" w:cs="Courier New" w:hint="default"/>
+      </w:rPr>
+    </w:lvl>
+    <w:lvl w:ilvl="8" w:tplc="0C090005" w:tentative="1">
+      <w:start w:val="1"/>
+      <w:numFmt w:val="bullet"/>
+      <w:lvlText w:val=""/>
+      <w:lvlJc w:val="left"/>
+      <w:pPr>
+        <w:ind w:left="6480" w:hanging="360"/>
+      </w:pPr>
+      <w:rPr>
+        <w:rFonts w:ascii="Wingdings" w:hAnsi="Wingdings" w:hint="default"/>
+      </w:rPr>
+    </w:lvl>
+  </w:abstractNum>
   <w:num w:numId="1" w16cid:durableId="2064986717">
+    <w:abstractNumId w:val="4"/>
+  </w:num>
+  <w:num w:numId="2" w16cid:durableId="1507137110">
+    <w:abstractNumId w:val="1"/>
+  </w:num>
+  <w:num w:numId="3" w16cid:durableId="1306352943">
     <w:abstractNumId w:val="2"/>
   </w:num>
-  <w:num w:numId="2" w16cid:durableId="1507137110">
+  <w:num w:numId="4" w16cid:durableId="1211263655">
+    <w:abstractNumId w:val="5"/>
+  </w:num>
+  <w:num w:numId="5" w16cid:durableId="956328048">
+    <w:abstractNumId w:val="6"/>
+  </w:num>
+  <w:num w:numId="6" w16cid:durableId="1343700926">
     <w:abstractNumId w:val="0"/>
   </w:num>
-  <w:num w:numId="3" w16cid:durableId="1306352943">
-    <w:abstractNumId w:val="1"/>
+  <w:num w:numId="7" w16cid:durableId="1824422402">
+    <w:abstractNumId w:val="7"/>
   </w:num>
-  <w:num w:numId="4" w16cid:durableId="1211263655">
+  <w:num w:numId="8" w16cid:durableId="563183486">
     <w:abstractNumId w:val="3"/>
   </w:num>
 </w:numbering>
@@ -2008,6 +3216,7 @@
   <w:style w:type="character" w:default="1" w:styleId="DefaultParagraphFont">
     <w:name w:val="Default Paragraph Font"/>
     <w:uiPriority w:val="1"/>
+    <w:semiHidden/>
     <w:unhideWhenUsed/>
   </w:style>
   <w:style w:type="table" w:default="1" w:styleId="TableNormal">

</xml_diff>